<commit_message>
Reorged report from Nielsl
</commit_message>
<xml_diff>
--- a/docs/index.docx
+++ b/docs/index.docx
@@ -793,13 +793,13 @@
         <w:t xml:space="preserve"> </w:t>
       </w:r>
       <w:r>
-        <w:t xml:space="preserve">a revised proposal (COMM13-Prop01_rev5), establishing a one-year TAC of</w:t>
-      </w:r>
-      <w:r>
-        <w:t xml:space="preserve"> </w:t>
-      </w:r>
-      <w:r>
-        <w:t xml:space="preserve">1.785 Mt for 2025 while reaffirming:</w:t>
+        <w:t xml:space="preserve">a revised proposal (COMM13-Prop01_rev6), establishing a one-year TAC of</w:t>
+      </w:r>
+      <w:r>
+        <w:t xml:space="preserve"> </w:t>
+      </w:r>
+      <w:r>
+        <w:t xml:space="preserve">1.552 Mt for 2025 while reaffirming:</w:t>
       </w:r>
     </w:p>
     <w:p>

</xml_diff>

<commit_message>
added some SC stuff
</commit_message>
<xml_diff>
--- a/docs/index.docx
+++ b/docs/index.docx
@@ -15,7 +15,7 @@
         <w:pStyle w:val="Date"/>
       </w:pPr>
       <w:r>
-        <w:t xml:space="preserve">2025-08-13</w:t>
+        <w:t xml:space="preserve">2025-08-17</w:t>
       </w:r>
     </w:p>
     <w:bookmarkStart w:id="21" w:name="summary"/>
@@ -4081,7 +4081,7 @@
           <w:rPr>
             <w:rStyle w:val="Hyperlink"/>
           </w:rPr>
-          <w:t xml:space="preserve">Section 7</w:t>
+          <w:t xml:space="preserve">Section 7.1.3.2</w:t>
         </w:r>
       </w:hyperlink>
       <w:r>
@@ -5876,7 +5876,7 @@
     <w:bookmarkEnd w:id="65"/>
     <w:bookmarkEnd w:id="66"/>
     <w:bookmarkEnd w:id="67"/>
-    <w:bookmarkStart w:id="111" w:name="sec-shortcut"/>
+    <w:bookmarkStart w:id="121" w:name="sec-shortcut"/>
     <w:p>
       <w:pPr>
         <w:pStyle w:val="Heading1"/>
@@ -5989,7 +5989,7 @@
         <w:t xml:space="preserve">specific aspects of the approach.</w:t>
       </w:r>
     </w:p>
-    <w:bookmarkStart w:id="110" w:name="sec-def"/>
+    <w:bookmarkStart w:id="120" w:name="sec-def"/>
     <w:p>
       <w:pPr>
         <w:pStyle w:val="Heading2"/>
@@ -9150,13 +9150,22 @@
       </w:r>
     </w:p>
     <w:bookmarkEnd w:id="84"/>
-    <w:bookmarkStart w:id="109" w:name="sec-flr"/>
+    <w:bookmarkStart w:id="119" w:name="sec-flr"/>
     <w:p>
       <w:pPr>
         <w:pStyle w:val="Heading3"/>
       </w:pPr>
       <w:r>
         <w:t xml:space="preserve">Other tools for viewing performance indicators</w:t>
+      </w:r>
+    </w:p>
+    <w:bookmarkStart w:id="109" w:name="Xc37f4c47a735dc93b51872959f4b47c91fcc388"/>
+    <w:p>
+      <w:pPr>
+        <w:pStyle w:val="Heading4"/>
+      </w:pPr>
+      <w:r>
+        <w:t xml:space="preserve">Further performance evaluation of the shortcut MPs</w:t>
       </w:r>
     </w:p>
     <w:p>
@@ -15382,11 +15391,386 @@
         <w:t xml:space="preserve">()</w:t>
       </w:r>
     </w:p>
+    <w:bookmarkEnd w:id="109"/>
+    <w:bookmarkStart w:id="118" w:name="sec-shortcut"/>
     <w:p>
       <w:pPr>
+        <w:pStyle w:val="Heading4"/>
+      </w:pPr>
+      <w:r>
+        <w:t xml:space="preserve">Shortcut sensitivity analysis</w:t>
+      </w:r>
+    </w:p>
+    <w:p>
+      <w:pPr>
         <w:pStyle w:val="FirstParagraph"/>
       </w:pPr>
       <w:r>
+        <w:t xml:space="preserve">The shortcut method is designed to simplify the estimation of a stock assessment process</w:t>
+      </w:r>
+      <w:r>
+        <w:t xml:space="preserve"> </w:t>
+      </w:r>
+      <w:r>
+        <w:t xml:space="preserve">and the results shown in the previous section illustrate how this can be reflected based</w:t>
+      </w:r>
+      <w:r>
+        <w:t xml:space="preserve"> </w:t>
+      </w:r>
+      <w:r>
+        <w:t xml:space="preserve">on performance metrics. Here we test the sensitivity of the shortcut method if in fact</w:t>
+      </w:r>
+      <w:r>
+        <w:t xml:space="preserve"> </w:t>
+      </w:r>
+      <w:r>
+        <w:t xml:space="preserve">the</w:t>
+      </w:r>
+      <w:r>
+        <w:t xml:space="preserve"> </w:t>
+      </w:r>
+      <w:r>
+        <w:t xml:space="preserve">“noisiness”</w:t>
+      </w:r>
+      <w:r>
+        <w:t xml:space="preserve"> </w:t>
+      </w:r>
+      <w:r>
+        <w:t xml:space="preserve">is greater and if there is a bias in stock size estimates.</w:t>
+      </w:r>
+    </w:p>
+    <w:p>
+      <w:pPr>
+        <w:pStyle w:val="BodyText"/>
+      </w:pPr>
+      <w:r>
+        <w:t xml:space="preserve">The goal of this section is to see if the constraints affect performance indicators</w:t>
+      </w:r>
+      <w:r>
+        <w:t xml:space="preserve"> </w:t>
+      </w:r>
+      <w:r>
+        <w:t xml:space="preserve">differently than the previous section. We will use the same shortcut method but with</w:t>
+      </w:r>
+      <w:r>
+        <w:t xml:space="preserve"> </w:t>
+      </w:r>
+      <w:r>
+        <w:t xml:space="preserve">added noise and potential bias in the stock size estimates. Results show that the</w:t>
+      </w:r>
+      <w:r>
+        <w:t xml:space="preserve"> </w:t>
+      </w:r>
+      <w:r>
+        <w:t xml:space="preserve">diagnostics are insensitive to the noise and bias in the stock size estimates</w:t>
+      </w:r>
+      <w:r>
+        <w:t xml:space="preserve"> </w:t>
+      </w:r>
+      <w:r>
+        <w:t xml:space="preserve">(</w:t>
+      </w:r>
+      <w:hyperlink w:anchor="fig-sc_alts">
+        <w:r>
+          <w:rPr>
+            <w:rStyle w:val="Hyperlink"/>
+          </w:rPr>
+          <w:t xml:space="preserve">Figure 13</w:t>
+        </w:r>
+      </w:hyperlink>
+      <w:r>
+        <w:t xml:space="preserve">). Similarly, except for the inter-annual catch variability (IAC(C)),</w:t>
+      </w:r>
+      <w:r>
+        <w:t xml:space="preserve"> </w:t>
+      </w:r>
+      <w:r>
+        <w:t xml:space="preserve">the performance indicators were unaffected by the</w:t>
+      </w:r>
+      <w:r>
+        <w:t xml:space="preserve"> </w:t>
+      </w:r>
+      <w:r>
+        <w:t xml:space="preserve">banking and borrow (as part of the implementation error specification;</w:t>
+      </w:r>
+      <w:r>
+        <w:t xml:space="preserve"> </w:t>
+      </w:r>
+      <w:hyperlink w:anchor="fig-bank_borrow">
+        <w:r>
+          <w:rPr>
+            <w:rStyle w:val="Hyperlink"/>
+          </w:rPr>
+          <w:t xml:space="preserve">Figure 14</w:t>
+        </w:r>
+      </w:hyperlink>
+      <w:r>
+        <w:t xml:space="preserve">).</w:t>
+      </w:r>
+      <w:r>
+        <w:t xml:space="preserve"> </w:t>
+      </w:r>
+      <w:r>
+        <w:t xml:space="preserve">“Banking”</w:t>
+      </w:r>
+      <w:r>
+        <w:t xml:space="preserve"> </w:t>
+      </w:r>
+      <w:r>
+        <w:t xml:space="preserve">TAC tended to lower the inter-annual variability in catch whereas</w:t>
+      </w:r>
+      <w:r>
+        <w:t xml:space="preserve"> </w:t>
+      </w:r>
+      <w:r>
+        <w:t xml:space="preserve">“borrowing”</w:t>
+      </w:r>
+      <w:r>
+        <w:t xml:space="preserve"> </w:t>
+      </w:r>
+      <w:r>
+        <w:t xml:space="preserve">increased it.</w:t>
+      </w:r>
+    </w:p>
+    <w:p>
+      <w:pPr>
+        <w:pStyle w:val="BodyText"/>
+      </w:pPr>
+      <w:r>
+        <w:t xml:space="preserve">From this we can conclude that while incomplete in the context of a final set of candidate</w:t>
+      </w:r>
+      <w:r>
+        <w:t xml:space="preserve"> </w:t>
+      </w:r>
+      <w:r>
+        <w:t xml:space="preserve">MPs, the SC could recommend an interim measure based on the characteristics of</w:t>
+      </w:r>
+      <w:r>
+        <w:t xml:space="preserve"> </w:t>
+      </w:r>
+      <w:r>
+        <w:t xml:space="preserve">different TAC change constraints.</w:t>
+      </w:r>
+    </w:p>
+    <w:tbl>
+      <w:tblPr>
+        <w:tblStyle w:val="Table"/>
+        <w:tblW w:type="pct" w:w="5000"/>
+        <w:tblLayout w:type="fixed"/>
+        <w:tblLook w:firstRow="0" w:lastRow="0" w:firstColumn="0" w:lastColumn="0" w:noHBand="0" w:noVBand="0" w:val="0000"/>
+      </w:tblPr>
+      <w:tblGrid>
+        <w:gridCol w:w="7920"/>
+      </w:tblGrid>
+      <w:tr>
+        <w:tc>
+          <w:tcPr/>
+          <w:bookmarkStart w:id="113" w:name="fig-sc_alts"/>
+          <w:p>
+            <w:pPr>
+              <w:pStyle w:val="Compact"/>
+              <w:jc w:val="center"/>
+            </w:pPr>
+            <w:r>
+              <w:drawing>
+                <wp:inline>
+                  <wp:extent cx="5334000" cy="4784651"/>
+                  <wp:effectExtent b="0" l="0" r="0" t="0"/>
+                  <wp:docPr descr="" title="" id="111" name="Picture"/>
+                  <a:graphic>
+                    <a:graphicData uri="http://schemas.openxmlformats.org/drawingml/2006/picture">
+                      <pic:pic>
+                        <pic:nvPicPr>
+                          <pic:cNvPr descr="images/sc_good_med_bad.png" id="112" name="Picture"/>
+                          <pic:cNvPicPr>
+                            <a:picLocks noChangeArrowheads="1" noChangeAspect="1"/>
+                          </pic:cNvPicPr>
+                        </pic:nvPicPr>
+                        <pic:blipFill>
+                          <a:blip r:embed="rId110"/>
+                          <a:stretch>
+                            <a:fillRect/>
+                          </a:stretch>
+                        </pic:blipFill>
+                        <pic:spPr bwMode="auto">
+                          <a:xfrm>
+                            <a:off x="0" y="0"/>
+                            <a:ext cx="5334000" cy="4784651"/>
+                          </a:xfrm>
+                          <a:prstGeom prst="rect">
+                            <a:avLst/>
+                          </a:prstGeom>
+                          <a:noFill/>
+                          <a:ln w="9525">
+                            <a:noFill/>
+                            <a:headEnd/>
+                            <a:tailEnd/>
+                          </a:ln>
+                        </pic:spPr>
+                      </pic:pic>
+                    </a:graphicData>
+                  </a:graphic>
+                </wp:inline>
+              </w:drawing>
+            </w:r>
+          </w:p>
+          <w:p>
+            <w:pPr>
+              <w:jc w:val="center"/>
+            </w:pPr>
+            <w:pPr>
+              <w:jc w:val="start"/>
+              <w:spacing w:before="200"/>
+              <w:pStyle w:val="ImageCaption"/>
+            </w:pPr>
+            <w:r>
+              <w:t xml:space="preserve">Figure 13:</w:t>
+            </w:r>
+            <w:r>
+              <w:t xml:space="preserve"> </w:t>
+            </w:r>
+            <w:r>
+              <w:t xml:space="preserve">“Comparison of performance indicators for different”</w:t>
+            </w:r>
+            <w:r>
+              <w:t xml:space="preserve">shortcut” MPs all tuned to</w:t>
+            </w:r>
+            <w:r>
+              <w:t xml:space="preserve"> </w:t>
+            </w:r>
+            <w:r>
+              <w:t xml:space="preserve">satisfy the constraint that they result in 60% probability of being in the green zone</w:t>
+            </w:r>
+            <w:r>
+              <w:t xml:space="preserve"> </w:t>
+            </w:r>
+            <w:r>
+              <w:t xml:space="preserve">of the Kobe plot.</w:t>
+            </w:r>
+          </w:p>
+          <w:bookmarkEnd w:id="113"/>
+        </w:tc>
+      </w:tr>
+    </w:tbl>
+    <w:p>
+      <w:pPr>
+        <w:pStyle w:val="BodyText"/>
+      </w:pPr>
+      <w:r>
+        <w:t xml:space="preserve"> </w:t>
+      </w:r>
+    </w:p>
+    <w:tbl>
+      <w:tblPr>
+        <w:tblStyle w:val="Table"/>
+        <w:tblW w:type="pct" w:w="5000"/>
+        <w:tblLayout w:type="fixed"/>
+        <w:tblLook w:firstRow="0" w:lastRow="0" w:firstColumn="0" w:lastColumn="0" w:noHBand="0" w:noVBand="0" w:val="0000"/>
+      </w:tblPr>
+      <w:tblGrid>
+        <w:gridCol w:w="7920"/>
+      </w:tblGrid>
+      <w:tr>
+        <w:tc>
+          <w:tcPr/>
+          <w:bookmarkStart w:id="117" w:name="fig-bank_borrow"/>
+          <w:p>
+            <w:pPr>
+              <w:pStyle w:val="Compact"/>
+              <w:jc w:val="center"/>
+            </w:pPr>
+            <w:r>
+              <w:drawing>
+                <wp:inline>
+                  <wp:extent cx="5334000" cy="4671607"/>
+                  <wp:effectExtent b="0" l="0" r="0" t="0"/>
+                  <wp:docPr descr="" title="" id="115" name="Picture"/>
+                  <a:graphic>
+                    <a:graphicData uri="http://schemas.openxmlformats.org/drawingml/2006/picture">
+                      <pic:pic>
+                        <pic:nvPicPr>
+                          <pic:cNvPr descr="images/bank_borrow.png" id="116" name="Picture"/>
+                          <pic:cNvPicPr>
+                            <a:picLocks noChangeArrowheads="1" noChangeAspect="1"/>
+                          </pic:cNvPicPr>
+                        </pic:nvPicPr>
+                        <pic:blipFill>
+                          <a:blip r:embed="rId114"/>
+                          <a:stretch>
+                            <a:fillRect/>
+                          </a:stretch>
+                        </pic:blipFill>
+                        <pic:spPr bwMode="auto">
+                          <a:xfrm>
+                            <a:off x="0" y="0"/>
+                            <a:ext cx="5334000" cy="4671607"/>
+                          </a:xfrm>
+                          <a:prstGeom prst="rect">
+                            <a:avLst/>
+                          </a:prstGeom>
+                          <a:noFill/>
+                          <a:ln w="9525">
+                            <a:noFill/>
+                            <a:headEnd/>
+                            <a:tailEnd/>
+                          </a:ln>
+                        </pic:spPr>
+                      </pic:pic>
+                    </a:graphicData>
+                  </a:graphic>
+                </wp:inline>
+              </w:drawing>
+            </w:r>
+          </w:p>
+          <w:p>
+            <w:pPr>
+              <w:jc w:val="center"/>
+            </w:pPr>
+            <w:pPr>
+              <w:jc w:val="start"/>
+              <w:spacing w:before="200"/>
+              <w:pStyle w:val="ImageCaption"/>
+            </w:pPr>
+            <w:r>
+              <w:t xml:space="preserve">Figure 14:</w:t>
+            </w:r>
+            <w:r>
+              <w:t xml:space="preserve"> </w:t>
+            </w:r>
+            <w:r>
+              <w:t xml:space="preserve">“Comparison of performance indicators for different”</w:t>
+            </w:r>
+            <w:r>
+              <w:t xml:space="preserve">banking and borrowing”</w:t>
+            </w:r>
+            <w:r>
+              <w:t xml:space="preserve"> </w:t>
+            </w:r>
+            <w:r>
+              <w:t xml:space="preserve">configurations for MPs all tuned to</w:t>
+            </w:r>
+            <w:r>
+              <w:t xml:space="preserve"> </w:t>
+            </w:r>
+            <w:r>
+              <w:t xml:space="preserve">satisfy the constraint that they result in 60% probability of being in the green zone</w:t>
+            </w:r>
+            <w:r>
+              <w:t xml:space="preserve"> </w:t>
+            </w:r>
+            <w:r>
+              <w:t xml:space="preserve">of the Kobe plot.</w:t>
+            </w:r>
+          </w:p>
+          <w:bookmarkEnd w:id="117"/>
+        </w:tc>
+      </w:tr>
+    </w:tbl>
+    <w:p>
+      <w:pPr>
+        <w:pStyle w:val="BodyText"/>
+      </w:pPr>
+      <w:r>
         <w:t xml:space="preserve">These diagnostics provide visual summaries of CMP performance across</w:t>
       </w:r>
       <w:r>
@@ -15432,9 +15816,10 @@
         <w:t xml:space="preserve">or integrate OpenMSE for better interoperability.</w:t>
       </w:r>
     </w:p>
-    <w:bookmarkEnd w:id="109"/>
-    <w:bookmarkEnd w:id="110"/>
-    <w:bookmarkEnd w:id="111"/>
+    <w:bookmarkEnd w:id="118"/>
+    <w:bookmarkEnd w:id="119"/>
+    <w:bookmarkEnd w:id="120"/>
+    <w:bookmarkEnd w:id="121"/>
     <w:sectPr>
       <w:footnotePr>
         <w:numRestart w:val="eachSect"/>

</xml_diff>

<commit_message>
Incorportating LQ edits round 2
</commit_message>
<xml_diff>
--- a/docs/index.docx
+++ b/docs/index.docx
@@ -284,7 +284,7 @@
           <w:b/>
           <w:bCs/>
         </w:rPr>
-        <w:t xml:space="preserve">Indicator-Driven MPs and Harvest Control Rule (HCR) logic</w:t>
+        <w:t xml:space="preserve">Indicator-driven MPs and harvest control rule (HCR) logic</w:t>
       </w:r>
       <w:r>
         <w:br/>
@@ -397,22 +397,6 @@
     </w:p>
     <w:p>
       <w:pPr>
-        <w:pStyle w:val="FirstParagraph"/>
-      </w:pPr>
-      <w:r>
-        <w:t xml:space="preserve">MPs using short-cut assessment methods, mimicking the behaviour of the jjm model as used by the JMWG for advisory purposes, were used to tune MPs as well. These short-cut approaches considered observations with relatively low uncertainty, high uncertainty and uncertainty with autocorrelation incorporated. Results using these short-cuts showed …..</w:t>
-      </w:r>
-    </w:p>
-    <w:p>
-      <w:pPr>
-        <w:pStyle w:val="BodyText"/>
-      </w:pPr>
-      <w:r>
-        <w:t xml:space="preserve">HCR evaluation included limitation on year-to-year TAC changes as well as the option to bank / borrow quota from one year to the next. Results showed that ….</w:t>
-      </w:r>
-    </w:p>
-    <w:p>
-      <w:pPr>
         <w:numPr>
           <w:ilvl w:val="0"/>
           <w:numId w:val="1003"/>
@@ -423,7 +407,7 @@
           <w:b/>
           <w:bCs/>
         </w:rPr>
-        <w:t xml:space="preserve">Recommendations and Refinements</w:t>
+        <w:t xml:space="preserve">Recommendations and refinements</w:t>
       </w:r>
       <w:r>
         <w:br/>
@@ -528,7 +512,7 @@
           <w:b/>
           <w:bCs/>
         </w:rPr>
-        <w:t xml:space="preserve">Documentation and Transparency</w:t>
+        <w:t xml:space="preserve">Documentation and transparency</w:t>
       </w:r>
       <w:r>
         <w:br/>
@@ -567,7 +551,7 @@
           <w:b/>
           <w:bCs/>
         </w:rPr>
-        <w:t xml:space="preserve">Next Steps and Implementation</w:t>
+        <w:t xml:space="preserve">Next steps and implementation</w:t>
       </w:r>
       <w:r>
         <w:br/>
@@ -624,7 +608,7 @@
     </w:p>
     <w:bookmarkEnd w:id="20"/>
     <w:bookmarkEnd w:id="21"/>
-    <w:bookmarkStart w:id="31" w:name="workshop-introduction"/>
+    <w:bookmarkStart w:id="27" w:name="workshop-introduction"/>
     <w:p>
       <w:pPr>
         <w:pStyle w:val="Heading1"/>
@@ -859,259 +843,12 @@
         <w:pStyle w:val="BodyText"/>
       </w:pPr>
       <w:r>
-        <w:t xml:space="preserve">We provide a general outline for the workflow for</w:t>
-      </w:r>
-      <w:r>
-        <w:t xml:space="preserve"> </w:t>
-      </w:r>
-      <w:r>
-        <w:t xml:space="preserve">defining and evaluating MPs, dividing the</w:t>
-      </w:r>
-      <w:r>
-        <w:t xml:space="preserve"> </w:t>
-      </w:r>
-      <w:r>
-        <w:t xml:space="preserve">process into three main stages (</w:t>
-      </w:r>
-      <w:hyperlink w:anchor="fig-mp_flow">
-        <w:r>
-          <w:rPr>
-            <w:rStyle w:val="Hyperlink"/>
-          </w:rPr>
-          <w:t xml:space="preserve">Figure 4</w:t>
-        </w:r>
-      </w:hyperlink>
-      <w:r>
-        <w:t xml:space="preserve">). The framework for this workflow</w:t>
-      </w:r>
-      <w:r>
-        <w:t xml:space="preserve"> </w:t>
-      </w:r>
-      <w:r>
-        <w:t xml:space="preserve">was made available to all participants to explore and implement.</w:t>
-      </w:r>
-      <w:r>
-        <w:t xml:space="preserve"> </w:t>
-      </w:r>
-      <w:r>
-        <w:t xml:space="preserve">However, the group encountered some technical challenges in Stage 1,</w:t>
-      </w:r>
-      <w:r>
-        <w:t xml:space="preserve"> </w:t>
-      </w:r>
-      <w:r>
-        <w:t xml:space="preserve">during the process of tuning MPs towards a common objective.</w:t>
-      </w:r>
-    </w:p>
-    <w:tbl>
-      <w:tblPr>
-        <w:tblStyle w:val="Table"/>
-        <w:tblW w:type="pct" w:w="5000"/>
-        <w:tblLayout w:type="fixed"/>
-        <w:tblLook w:firstRow="0" w:lastRow="0" w:firstColumn="0" w:lastColumn="0" w:noHBand="0" w:noVBand="0" w:val="0000"/>
-      </w:tblPr>
-      <w:tblGrid>
-        <w:gridCol w:w="7920"/>
-      </w:tblGrid>
-      <w:tr>
-        <w:tc>
-          <w:tcPr/>
-          <w:bookmarkStart w:id="26" w:name="fig-mp_flow"/>
-          <w:p>
-            <w:pPr>
-              <w:pStyle w:val="Compact"/>
-              <w:jc w:val="center"/>
-            </w:pPr>
-            <w:r>
-              <w:drawing>
-                <wp:inline>
-                  <wp:extent cx="3594100" cy="7162800"/>
-                  <wp:effectExtent b="0" l="0" r="0" t="0"/>
-                  <wp:docPr descr="" title="" id="24" name="Picture"/>
-                  <a:graphic>
-                    <a:graphicData uri="http://schemas.openxmlformats.org/drawingml/2006/picture">
-                      <pic:pic>
-                        <pic:nvPicPr>
-                          <pic:cNvPr descr="images/mp_flow.png" id="25" name="Picture"/>
-                          <pic:cNvPicPr>
-                            <a:picLocks noChangeArrowheads="1" noChangeAspect="1"/>
-                          </pic:cNvPicPr>
-                        </pic:nvPicPr>
-                        <pic:blipFill>
-                          <a:blip r:embed="rId23"/>
-                          <a:stretch>
-                            <a:fillRect/>
-                          </a:stretch>
-                        </pic:blipFill>
-                        <pic:spPr bwMode="auto">
-                          <a:xfrm>
-                            <a:off x="0" y="0"/>
-                            <a:ext cx="3594100" cy="7162800"/>
-                          </a:xfrm>
-                          <a:prstGeom prst="rect">
-                            <a:avLst/>
-                          </a:prstGeom>
-                          <a:noFill/>
-                          <a:ln w="9525">
-                            <a:noFill/>
-                            <a:headEnd/>
-                            <a:tailEnd/>
-                          </a:ln>
-                        </pic:spPr>
-                      </pic:pic>
-                    </a:graphicData>
-                  </a:graphic>
-                </wp:inline>
-              </w:drawing>
-            </w:r>
-          </w:p>
-          <w:p>
-            <w:pPr>
-              <w:jc w:val="center"/>
-            </w:pPr>
-            <w:pPr>
-              <w:jc w:val="start"/>
-              <w:spacing w:before="200"/>
-              <w:pStyle w:val="ImageCaption"/>
-            </w:pPr>
-            <w:r>
-              <w:t xml:space="preserve">Figure 1: Workflow for evaluating and selecting candidate management procedures</w:t>
-            </w:r>
-            <w:r>
-              <w:t xml:space="preserve"> </w:t>
-            </w:r>
-            <w:r>
-              <w:t xml:space="preserve">(MPs).</w:t>
-            </w:r>
-          </w:p>
-          <w:bookmarkEnd w:id="26"/>
-        </w:tc>
-      </w:tr>
-    </w:tbl>
-    <w:p>
-      <w:pPr>
-        <w:pStyle w:val="BodyText"/>
-      </w:pPr>
-      <w:r>
-        <w:t xml:space="preserve">In Stage 1, a key activity is to</w:t>
-      </w:r>
-      <w:r>
-        <w:t xml:space="preserve"> </w:t>
-      </w:r>
-      <w:r>
-        <w:t xml:space="preserve">“tune”</w:t>
-      </w:r>
-      <w:r>
-        <w:t xml:space="preserve"> </w:t>
-      </w:r>
-      <w:r>
-        <w:t xml:space="preserve">MPs towards a common objective. As mentioned</w:t>
-      </w:r>
-      <w:r>
-        <w:t xml:space="preserve"> </w:t>
-      </w:r>
-      <w:r>
-        <w:t xml:space="preserve">previously, tuning MPs allows for more direct and straightforward comparisons</w:t>
-      </w:r>
-      <w:r>
-        <w:t xml:space="preserve"> </w:t>
-      </w:r>
-      <w:r>
-        <w:t xml:space="preserve">between candidate MPs. The tuning objective was set as the probability of being in the green zone of the Kobe plot (i.e., the biomass level is above the</w:t>
-      </w:r>
-      <w:r>
-        <w:t xml:space="preserve"> </w:t>
-      </w:r>
-      <m:oMath>
-        <m:sSub>
-          <m:e>
-            <m:r>
-              <m:t>B</m:t>
-            </m:r>
-          </m:e>
-          <m:sub>
-            <m:r>
-              <m:t>M</m:t>
-            </m:r>
-            <m:r>
-              <m:t>S</m:t>
-            </m:r>
-            <m:r>
-              <m:t>Y</m:t>
-            </m:r>
-          </m:sub>
-        </m:sSub>
-      </m:oMath>
-      <w:r>
-        <w:t xml:space="preserve"> </w:t>
-      </w:r>
-      <w:r>
-        <w:t xml:space="preserve">and the fishing effort is below</w:t>
-      </w:r>
-      <w:r>
-        <w:t xml:space="preserve"> </w:t>
-      </w:r>
-      <m:oMath>
-        <m:sSub>
-          <m:e>
-            <m:r>
-              <m:t>F</m:t>
-            </m:r>
-          </m:e>
-          <m:sub>
-            <m:r>
-              <m:t>M</m:t>
-            </m:r>
-            <m:r>
-              <m:t>S</m:t>
-            </m:r>
-            <m:r>
-              <m:t>Y</m:t>
-            </m:r>
-          </m:sub>
-        </m:sSub>
-      </m:oMath>
-      <w:r>
-        <w:t xml:space="preserve">) for the final years of the projection period. All candidate MPs were tuned to achieve a probability value of 60%, a value identified using a questionaire distributed to members during COMM13.</w:t>
-      </w:r>
-    </w:p>
-    <w:p>
-      <w:pPr>
-        <w:pStyle w:val="BodyText"/>
-      </w:pPr>
-      <w:r>
-        <w:t xml:space="preserve">The framework for this exercise was made available for all participants</w:t>
-      </w:r>
-      <w:r>
-        <w:t xml:space="preserve"> </w:t>
-      </w:r>
-      <w:r>
-        <w:t xml:space="preserve">to explore and implement. However, the group encountered difficulties ascertaining</w:t>
-      </w:r>
-      <w:r>
-        <w:t xml:space="preserve"> </w:t>
-      </w:r>
-      <w:r>
-        <w:t xml:space="preserve">how the projected TACs were calculated from the empirical MPs that were being</w:t>
-      </w:r>
-      <w:r>
-        <w:t xml:space="preserve"> </w:t>
-      </w:r>
-      <w:r>
-        <w:t xml:space="preserve">tested. –&gt;</w:t>
-      </w:r>
-    </w:p>
-    <w:p>
-      <w:pPr>
-        <w:pStyle w:val="BodyText"/>
-      </w:pPr>
-      <w:r>
         <w:t xml:space="preserve">The appendices provide the</w:t>
       </w:r>
       <w:r>
         <w:t xml:space="preserve"> </w:t>
       </w:r>
-      <w:hyperlink r:id="rId27">
+      <w:hyperlink r:id="rId23">
         <w:r>
           <w:rPr>
             <w:rStyle w:val="Hyperlink"/>
@@ -1125,7 +862,7 @@
       <w:r>
         <w:t xml:space="preserve"> </w:t>
       </w:r>
-      <w:hyperlink r:id="rId28">
+      <w:hyperlink r:id="rId24">
         <w:r>
           <w:rPr>
             <w:rStyle w:val="Hyperlink"/>
@@ -1145,7 +882,7 @@
       <w:r>
         <w:t xml:space="preserve"> </w:t>
       </w:r>
-      <w:hyperlink r:id="rId29">
+      <w:hyperlink r:id="rId25">
         <w:r>
           <w:rPr>
             <w:rStyle w:val="Hyperlink"/>
@@ -1165,7 +902,7 @@
       <w:r>
         <w:t xml:space="preserve"> </w:t>
       </w:r>
-      <w:hyperlink r:id="rId30">
+      <w:hyperlink r:id="rId26">
         <w:r>
           <w:rPr>
             <w:rStyle w:val="Hyperlink"/>
@@ -1197,8 +934,8 @@
         <w:t xml:space="preserve">robustness tests, and 3) applying and refining of candidate MPs. We conclude with a set of recommendations for the SC to consider.</w:t>
       </w:r>
     </w:p>
-    <w:bookmarkEnd w:id="31"/>
-    <w:bookmarkStart w:id="36" w:name="X652a87fe3a4923516c5a511ce37381408532a4f"/>
+    <w:bookmarkEnd w:id="27"/>
+    <w:bookmarkStart w:id="32" w:name="X652a87fe3a4923516c5a511ce37381408532a4f"/>
     <w:p>
       <w:pPr>
         <w:pStyle w:val="Heading1"/>
@@ -1430,7 +1167,7 @@
           <w:rPr>
             <w:rStyle w:val="Hyperlink"/>
           </w:rPr>
-          <w:t xml:space="preserve">Figure 2</w:t>
+          <w:t xml:space="preserve">Figure 1</w:t>
         </w:r>
       </w:hyperlink>
       <w:r>
@@ -1450,7 +1187,7 @@
       <w:tr>
         <w:tc>
           <w:tcPr/>
-          <w:bookmarkStart w:id="35" w:name="fig-ref_pts"/>
+          <w:bookmarkStart w:id="31" w:name="fig-ref_pts"/>
           <w:p>
             <w:pPr>
               <w:pStyle w:val="Compact"/>
@@ -1461,18 +1198,18 @@
                 <wp:inline>
                   <wp:extent cx="5334000" cy="4604564"/>
                   <wp:effectExtent b="0" l="0" r="0" t="0"/>
-                  <wp:docPr descr="" title="" id="33" name="Picture"/>
+                  <wp:docPr descr="" title="" id="29" name="Picture"/>
                   <a:graphic>
                     <a:graphicData uri="http://schemas.openxmlformats.org/drawingml/2006/picture">
                       <pic:pic>
                         <pic:nvPicPr>
-                          <pic:cNvPr descr="images/ref_pts.png" id="34" name="Picture"/>
+                          <pic:cNvPr descr="images/ref_pts.png" id="30" name="Picture"/>
                           <pic:cNvPicPr>
                             <a:picLocks noChangeArrowheads="1" noChangeAspect="1"/>
                           </pic:cNvPicPr>
                         </pic:nvPicPr>
                         <pic:blipFill>
-                          <a:blip r:embed="rId32"/>
+                          <a:blip r:embed="rId28"/>
                           <a:stretch>
                             <a:fillRect/>
                           </a:stretch>
@@ -1509,7 +1246,7 @@
               <w:pStyle w:val="ImageCaption"/>
             </w:pPr>
             <w:r>
-              <w:t xml:space="preserve">Figure 2: Distribution of reference points from the operating model accepted by</w:t>
+              <w:t xml:space="preserve">Figure 1: Distribution of reference points from the operating model accepted by</w:t>
             </w:r>
             <w:r>
               <w:t xml:space="preserve"> </w:t>
@@ -1518,7 +1255,7 @@
               <w:t xml:space="preserve">the workshop.</w:t>
             </w:r>
           </w:p>
-          <w:bookmarkEnd w:id="35"/>
+          <w:bookmarkEnd w:id="31"/>
         </w:tc>
       </w:tr>
     </w:tbl>
@@ -1614,8 +1351,8 @@
         <w:t xml:space="preserve">tools.</w:t>
       </w:r>
     </w:p>
-    <w:bookmarkEnd w:id="36"/>
-    <w:bookmarkStart w:id="44" w:name="om-scenarios-for-robustness-testing"/>
+    <w:bookmarkEnd w:id="32"/>
+    <w:bookmarkStart w:id="40" w:name="om-scenarios-for-robustness-testing"/>
     <w:p>
       <w:pPr>
         <w:pStyle w:val="Heading1"/>
@@ -1624,7 +1361,7 @@
         <w:t xml:space="preserve">OM scenarios for robustness testing</w:t>
       </w:r>
     </w:p>
-    <w:bookmarkStart w:id="43" w:name="Xfc559e43e478dc395964a0636ac1ce6188ed1ec"/>
+    <w:bookmarkStart w:id="39" w:name="Xfc559e43e478dc395964a0636ac1ce6188ed1ec"/>
     <w:p>
       <w:pPr>
         <w:pStyle w:val="Heading2"/>
@@ -1726,7 +1463,7 @@
         <w:pStyle w:val="BodyText"/>
       </w:pPr>
       <w:r>
-        <w:t xml:space="preserve">The first items highlights two key El Niño-driven effects: A 30%</w:t>
+        <w:t xml:space="preserve">The first section highlights two key El Niño-driven effects: 1) a 30%</w:t>
       </w:r>
       <w:r>
         <w:t xml:space="preserve"> </w:t>
@@ -1745,11 +1482,11 @@
           <w:rPr>
             <w:rStyle w:val="Hyperlink"/>
           </w:rPr>
-          <w:t xml:space="preserve">Figure 3</w:t>
+          <w:t xml:space="preserve">Figure 2</w:t>
         </w:r>
       </w:hyperlink>
       <w:r>
-        <w:t xml:space="preserve">). Shifts in</w:t>
+        <w:t xml:space="preserve">), and 2) shifts in</w:t>
       </w:r>
       <w:r>
         <w:t xml:space="preserve"> </w:t>
@@ -1767,7 +1504,7 @@
         <w:t xml:space="preserve"> </w:t>
       </w:r>
       <w:r>
-        <w:t xml:space="preserve">movement of fish during warm anomalies. This is also high-priority, with</w:t>
+        <w:t xml:space="preserve">movement of fish during warm anomalies. The latter effect was identified as high-priority, with</w:t>
       </w:r>
       <w:r>
         <w:t xml:space="preserve"> </w:t>
@@ -1781,7 +1518,7 @@
         <w:pStyle w:val="BodyText"/>
       </w:pPr>
       <w:r>
-        <w:t xml:space="preserve">The deferred effects were discussed and included the potential for</w:t>
+        <w:t xml:space="preserve">The deferred effects included the potential for</w:t>
       </w:r>
       <w:r>
         <w:t xml:space="preserve"> </w:t>
@@ -1833,7 +1570,7 @@
       <w:tr>
         <w:tc>
           <w:tcPr/>
-          <w:bookmarkStart w:id="40" w:name="fig-enso-recruitment"/>
+          <w:bookmarkStart w:id="36" w:name="fig-enso-recruitment"/>
           <w:p>
             <w:pPr>
               <w:pStyle w:val="Compact"/>
@@ -1844,18 +1581,18 @@
                 <wp:inline>
                   <wp:extent cx="5334000" cy="3375492"/>
                   <wp:effectExtent b="0" l="0" r="0" t="0"/>
-                  <wp:docPr descr="" title="" id="38" name="Picture"/>
+                  <wp:docPr descr="" title="" id="34" name="Picture"/>
                   <a:graphic>
                     <a:graphicData uri="http://schemas.openxmlformats.org/drawingml/2006/picture">
                       <pic:pic>
                         <pic:nvPicPr>
-                          <pic:cNvPr descr="images/ENSO_R.png" id="39" name="Picture"/>
+                          <pic:cNvPr descr="images/ENSO_R.png" id="35" name="Picture"/>
                           <pic:cNvPicPr>
                             <a:picLocks noChangeArrowheads="1" noChangeAspect="1"/>
                           </pic:cNvPicPr>
                         </pic:nvPicPr>
                         <pic:blipFill>
-                          <a:blip r:embed="rId37"/>
+                          <a:blip r:embed="rId33"/>
                           <a:stretch>
                             <a:fillRect/>
                           </a:stretch>
@@ -1892,7 +1629,7 @@
               <w:pStyle w:val="ImageCaption"/>
             </w:pPr>
             <w:r>
-              <w:t xml:space="preserve">Figure 3: Recruitment estimates and mean values (horizontal lines) used to</w:t>
+              <w:t xml:space="preserve">Figure 2: Recruitment estimates and mean values (horizontal lines) used to</w:t>
             </w:r>
             <w:r>
               <w:t xml:space="preserve"> </w:t>
@@ -1907,7 +1644,7 @@
               <w:t xml:space="preserve">effects.</w:t>
             </w:r>
           </w:p>
-          <w:bookmarkEnd w:id="40"/>
+          <w:bookmarkEnd w:id="36"/>
         </w:tc>
       </w:tr>
     </w:tbl>
@@ -2298,7 +2035,7 @@
         </w:tc>
       </w:tr>
     </w:tbl>
-    <w:bookmarkStart w:id="41" w:name="Xa81f5bbac8307b08d68fdf806a77578ed825c22"/>
+    <w:bookmarkStart w:id="37" w:name="Xa81f5bbac8307b08d68fdf806a77578ed825c22"/>
     <w:p>
       <w:pPr>
         <w:pStyle w:val="Heading3"/>
@@ -2336,7 +2073,25 @@
         <w:t xml:space="preserve"> </w:t>
       </w:r>
       <w:r>
-        <w:t xml:space="preserve">data from the other fleets were classified as offshore.</w:t>
+        <w:t xml:space="preserve">data from the other fleets were classified as</w:t>
+      </w:r>
+      <w:r>
+        <w:t xml:space="preserve"> </w:t>
+      </w:r>
+      <w:r>
+        <w:t xml:space="preserve">“offshore”</w:t>
+      </w:r>
+      <w:r>
+        <w:t xml:space="preserve"> </w:t>
+      </w:r>
+      <w:r>
+        <w:t xml:space="preserve">for the purpose of approximating</w:t>
+      </w:r>
+      <w:r>
+        <w:t xml:space="preserve"> </w:t>
+      </w:r>
+      <w:r>
+        <w:t xml:space="preserve">changes in avaialbility.</w:t>
       </w:r>
       <w:r>
         <w:t xml:space="preserve"> </w:t>
@@ -3252,8 +3007,8 @@
         </w:tc>
       </w:tr>
     </w:tbl>
-    <w:bookmarkEnd w:id="41"/>
-    <w:bookmarkStart w:id="42" w:name="X9ed3a330163c3be0e3f17b913f9e4702c6803a8"/>
+    <w:bookmarkEnd w:id="37"/>
+    <w:bookmarkStart w:id="38" w:name="X9ed3a330163c3be0e3f17b913f9e4702c6803a8"/>
     <w:p>
       <w:pPr>
         <w:pStyle w:val="Heading3"/>
@@ -3267,7 +3022,7 @@
         <w:pStyle w:val="FirstParagraph"/>
       </w:pPr>
       <w:r>
-        <w:t xml:space="preserve">Given this pattern we can assume a relative catchability due to an</w:t>
+        <w:t xml:space="preserve">Given the shift in catch proportions over this period, we can assume a relative catchability due to an</w:t>
       </w:r>
       <w:r>
         <w:t xml:space="preserve"> </w:t>
@@ -3297,7 +3052,7 @@
         <w:t xml:space="preserve"> </w:t>
       </w:r>
       <w:r>
-        <w:t xml:space="preserve">(2006–2010) to a low of 6% (2018–2024), representing a 20 percentage</w:t>
+        <w:t xml:space="preserve">(2006–2010) to a low of 6% (2018–2024), representing a decrease of 20%.</w:t>
       </w:r>
     </w:p>
     <w:p>
@@ -3311,13 +3066,7 @@
         <w:t xml:space="preserve"> </w:t>
       </w:r>
       <w:r>
-        <w:t xml:space="preserve">the offshore fleet gradually drops from 15% of the (mean</w:t>
-      </w:r>
-      <w:r>
-        <w:t xml:space="preserve"> </w:t>
-      </w:r>
-      <w:r>
-        <w:t xml:space="preserve">) biomass to</w:t>
+        <w:t xml:space="preserve">the offshore fleet gradually drops from 15% of the mean biomass to</w:t>
       </w:r>
       <w:r>
         <w:t xml:space="preserve"> </w:t>
@@ -3470,10 +3219,10 @@
         <w:t xml:space="preserve">changes.</w:t>
       </w:r>
     </w:p>
-    <w:bookmarkEnd w:id="42"/>
-    <w:bookmarkEnd w:id="43"/>
-    <w:bookmarkEnd w:id="44"/>
-    <w:bookmarkStart w:id="50" w:name="Xa4ab2685415677143a40f5645615358aa560b74"/>
+    <w:bookmarkEnd w:id="38"/>
+    <w:bookmarkEnd w:id="39"/>
+    <w:bookmarkEnd w:id="40"/>
+    <w:bookmarkStart w:id="47" w:name="Xa4ab2685415677143a40f5645615358aa560b74"/>
     <w:p>
       <w:pPr>
         <w:pStyle w:val="Heading1"/>
@@ -3506,7 +3255,7 @@
           <w:rPr>
             <w:rStyle w:val="Hyperlink"/>
           </w:rPr>
-          <w:t xml:space="preserve">Figure 4</w:t>
+          <w:t xml:space="preserve">Figure 3</w:t>
         </w:r>
       </w:hyperlink>
       <w:r>
@@ -3532,7 +3281,7 @@
       <w:tr>
         <w:tc>
           <w:tcPr/>
-          <w:bookmarkStart w:id="47" w:name="fig-mp_flow"/>
+          <w:bookmarkStart w:id="44" w:name="fig-mp_flow"/>
           <w:p>
             <w:pPr>
               <w:pStyle w:val="Compact"/>
@@ -3543,18 +3292,18 @@
                 <wp:inline>
                   <wp:extent cx="3594100" cy="7162800"/>
                   <wp:effectExtent b="0" l="0" r="0" t="0"/>
-                  <wp:docPr descr="" title="" id="45" name="Picture"/>
+                  <wp:docPr descr="" title="" id="42" name="Picture"/>
                   <a:graphic>
                     <a:graphicData uri="http://schemas.openxmlformats.org/drawingml/2006/picture">
                       <pic:pic>
                         <pic:nvPicPr>
-                          <pic:cNvPr descr="images/mp_flow.png" id="46" name="Picture"/>
+                          <pic:cNvPr descr="images/mp_flow.png" id="43" name="Picture"/>
                           <pic:cNvPicPr>
                             <a:picLocks noChangeArrowheads="1" noChangeAspect="1"/>
                           </pic:cNvPicPr>
                         </pic:nvPicPr>
                         <pic:blipFill>
-                          <a:blip r:embed="rId23"/>
+                          <a:blip r:embed="rId41"/>
                           <a:stretch>
                             <a:fillRect/>
                           </a:stretch>
@@ -3591,7 +3340,7 @@
               <w:pStyle w:val="ImageCaption"/>
             </w:pPr>
             <w:r>
-              <w:t xml:space="preserve">Figure 4: Workflow for evaluating and selecting candidate management procedures</w:t>
+              <w:t xml:space="preserve">Figure 3: Workflow for evaluating and selecting candidate management procedures</w:t>
             </w:r>
             <w:r>
               <w:t xml:space="preserve"> </w:t>
@@ -3600,11 +3349,11 @@
               <w:t xml:space="preserve">(MPs).</w:t>
             </w:r>
           </w:p>
-          <w:bookmarkEnd w:id="47"/>
+          <w:bookmarkEnd w:id="44"/>
         </w:tc>
       </w:tr>
     </w:tbl>
-    <w:bookmarkStart w:id="48" w:name="tuning-to-pgreen"/>
+    <w:bookmarkStart w:id="45" w:name="tuning-to-pgreen"/>
     <w:p>
       <w:pPr>
         <w:pStyle w:val="Heading2"/>
@@ -3755,22 +3504,22 @@
         <w:pStyle w:val="BodyText"/>
       </w:pPr>
       <w:r>
-        <w:t xml:space="preserve">We also tuned MPs using short-cut assessment methods, mimicking the behaviour of the jjm model as used by the Jack Mackerel Working Group (JMWG) for advisory purposes. These short-cut approaches considered observations with relatively low uncertainty, high uncertainty and uncertainty with autocorrelation incorporated. Results using these short-cuts showed ….. More details can be found in @</w:t>
+        <w:t xml:space="preserve">We also tuned MPs using short-cut assessment methods, mimicking the behaviour of the jjm model as used by the Jack Mackerel Working Group (JMWG) for advisory purposes. These short-cut approaches considered observations with relatively low uncertainty, high uncertainty and uncertainty with autocorrelation incorporated. Results using these short-cuts can be found in @</w:t>
       </w:r>
       <w:hyperlink w:anchor="sec-shortcut">
         <w:r>
           <w:rPr>
             <w:rStyle w:val="Hyperlink"/>
           </w:rPr>
-          <w:t xml:space="preserve">Section 8</w:t>
+          <w:t xml:space="preserve">Section 8.2</w:t>
         </w:r>
       </w:hyperlink>
       <w:r>
         <w:t xml:space="preserve">.</w:t>
       </w:r>
     </w:p>
-    <w:bookmarkEnd w:id="48"/>
-    <w:bookmarkStart w:id="49" w:name="hcr-evaluation"/>
+    <w:bookmarkEnd w:id="45"/>
+    <w:bookmarkStart w:id="46" w:name="hcr-evaluation"/>
     <w:p>
       <w:pPr>
         <w:pStyle w:val="Heading2"/>
@@ -3787,9 +3536,9 @@
         <w:t xml:space="preserve">HCR evaluation included limitation on year-to-year TAC changes as well as the option to bank / borrow quota from one year to the next. Results showed that ….</w:t>
       </w:r>
     </w:p>
-    <w:bookmarkEnd w:id="49"/>
-    <w:bookmarkEnd w:id="50"/>
-    <w:bookmarkStart w:id="59" w:name="summary-of-workshop-outcomes"/>
+    <w:bookmarkEnd w:id="46"/>
+    <w:bookmarkEnd w:id="47"/>
+    <w:bookmarkStart w:id="56" w:name="summary-of-workshop-outcomes"/>
     <w:p>
       <w:pPr>
         <w:pStyle w:val="Heading1"/>
@@ -3946,7 +3695,7 @@
         <w:t xml:space="preserve">any other MSE framework as well.</w:t>
       </w:r>
     </w:p>
-    <w:bookmarkStart w:id="51" w:name="software-and-technical-recommendations"/>
+    <w:bookmarkStart w:id="48" w:name="software-and-technical-recommendations"/>
     <w:p>
       <w:pPr>
         <w:pStyle w:val="Heading3"/>
@@ -4063,8 +3812,8 @@
         <w:t xml:space="preserve">better reflect their purpose.</w:t>
       </w:r>
     </w:p>
-    <w:bookmarkEnd w:id="51"/>
-    <w:bookmarkStart w:id="52" w:name="Xbfa16bdf844b5eacb5d80b6029cd32153158102"/>
+    <w:bookmarkEnd w:id="48"/>
+    <w:bookmarkStart w:id="49" w:name="Xbfa16bdf844b5eacb5d80b6029cd32153158102"/>
     <w:p>
       <w:pPr>
         <w:pStyle w:val="Heading3"/>
@@ -4341,8 +4090,8 @@
         <w:t xml:space="preserve">Slick MSE results summary.</w:t>
       </w:r>
     </w:p>
-    <w:bookmarkEnd w:id="52"/>
-    <w:bookmarkStart w:id="53" w:name="near-term-tasks"/>
+    <w:bookmarkEnd w:id="49"/>
+    <w:bookmarkStart w:id="50" w:name="near-term-tasks"/>
     <w:p>
       <w:pPr>
         <w:pStyle w:val="Heading3"/>
@@ -4504,7 +4253,7 @@
           <w:rPr>
             <w:rStyle w:val="Hyperlink"/>
           </w:rPr>
-          <w:t xml:space="preserve">Section 8</w:t>
+          <w:t xml:space="preserve">Section 8.2</w:t>
         </w:r>
       </w:hyperlink>
       <w:r>
@@ -5467,144 +5216,8 @@
         <w:t xml:space="preserve">Summary of MPs evaluated during the workshop, including tuning targets and performance metrics.</w:t>
       </w:r>
     </w:p>
-    <w:p>
-      <w:pPr>
-        <w:pStyle w:val="BodyText"/>
-      </w:pPr>
-      <w:r>
-        <w:t xml:space="preserve">The SC Chair, Ricardo developed some enhancements to the jmMSE demo</w:t>
-      </w:r>
-      <w:r>
-        <w:t xml:space="preserve"> </w:t>
-      </w:r>
-      <w:r>
-        <w:t xml:space="preserve">framework after the workshop. These introduce greater flexibility</w:t>
-      </w:r>
-      <w:r>
-        <w:t xml:space="preserve"> </w:t>
-      </w:r>
-      <w:r>
-        <w:t xml:space="preserve">and diagnostic power through two key components: performance2() and</w:t>
-      </w:r>
-      <w:r>
-        <w:t xml:space="preserve"> </w:t>
-      </w:r>
-      <w:r>
-        <w:t xml:space="preserve">evaluate_mp(). The performance2() function extends standard summary outputs by</w:t>
-      </w:r>
-      <w:r>
-        <w:t xml:space="preserve"> </w:t>
-      </w:r>
-      <w:r>
-        <w:t xml:space="preserve">computing a richer set of indicators—such as mean relative biomass and fishing</w:t>
-      </w:r>
-      <w:r>
-        <w:t xml:space="preserve"> </w:t>
-      </w:r>
-      <w:r>
-        <w:t xml:space="preserve">mortality, catch, the probability of remaining in the green zone of the Kobe</w:t>
-      </w:r>
-      <w:r>
-        <w:t xml:space="preserve"> </w:t>
-      </w:r>
-      <w:r>
-        <w:t xml:space="preserve">plot, and the longest duration spent outside it.</w:t>
-      </w:r>
-      <w:r>
-        <w:t xml:space="preserve"> </w:t>
-      </w:r>
-      <w:r>
-        <w:t xml:space="preserve"> </w:t>
-      </w:r>
-      <w:r>
-        <w:t xml:space="preserve">The evaluate_mp() function wraps the full</w:t>
-      </w:r>
-      <w:r>
-        <w:t xml:space="preserve"> </w:t>
-      </w:r>
-      <w:r>
-        <w:t xml:space="preserve">MP simulation while allowing multi-parameter optimization of Harvest Control</w:t>
-      </w:r>
-      <w:r>
-        <w:t xml:space="preserve"> </w:t>
-      </w:r>
-      <w:r>
-        <w:t xml:space="preserve">Rule (HCR) settings, and it incorporates a customizable objective function that</w:t>
-      </w:r>
-      <w:r>
-        <w:t xml:space="preserve"> </w:t>
-      </w:r>
-      <w:r>
-        <w:t xml:space="preserve">accounts for discounted catch, stability (via IACV), conservation thresholds</w:t>
-      </w:r>
-      <w:r>
-        <w:t xml:space="preserve"> </w:t>
-      </w:r>
-      <w:r>
-        <w:t xml:space="preserve">(e.g., probability of being</w:t>
-      </w:r>
-      <w:r>
-        <w:t xml:space="preserve"> </w:t>
-      </w:r>
-      <w:r>
-        <w:t xml:space="preserve">“green”</w:t>
-      </w:r>
-      <w:r>
-        <w:t xml:space="preserve">), and duration outside target reference</w:t>
-      </w:r>
-      <w:r>
-        <w:t xml:space="preserve"> </w:t>
-      </w:r>
-      <w:r>
-        <w:t xml:space="preserve">points. This setup allows for filtering out implausible simulations, facilitates</w:t>
-      </w:r>
-      <w:r>
-        <w:t xml:space="preserve"> </w:t>
-      </w:r>
-      <w:r>
-        <w:t xml:space="preserve">adaptive MP tuning, and supports rapid exploration of trade-offs in management</w:t>
-      </w:r>
-      <w:r>
-        <w:t xml:space="preserve"> </w:t>
-      </w:r>
-      <w:r>
-        <w:t xml:space="preserve">performance. Together, these tools make the MSE evaluation process more</w:t>
-      </w:r>
-      <w:r>
-        <w:t xml:space="preserve"> </w:t>
-      </w:r>
-      <w:r>
-        <w:t xml:space="preserve">transparent, efficient, and tailored to decision-maker priorities.</w:t>
-      </w:r>
-    </w:p>
-    <w:p>
-      <w:pPr>
-        <w:pStyle w:val="BodyText"/>
-      </w:pPr>
-      <w:r>
-        <w:t xml:space="preserve">This and other work conducted after the workshop encountered problems with the</w:t>
-      </w:r>
-      <w:r>
-        <w:t xml:space="preserve"> </w:t>
-      </w:r>
-      <w:r>
-        <w:t xml:space="preserve">magnitude of recruitment variability which led to unreasonably high levels</w:t>
-      </w:r>
-      <w:r>
-        <w:t xml:space="preserve"> </w:t>
-      </w:r>
-      <w:r>
-        <w:t xml:space="preserve">of biomass in a significant number of the simulations. This was something that</w:t>
-      </w:r>
-      <w:r>
-        <w:t xml:space="preserve"> </w:t>
-      </w:r>
-      <w:r>
-        <w:t xml:space="preserve">required further investigation and resolution in collaboration with the developer (Iago).</w:t>
-      </w:r>
-    </w:p>
-    <w:bookmarkEnd w:id="53"/>
-    <w:bookmarkStart w:id="54" w:name="medium-term-tasks"/>
+    <w:bookmarkEnd w:id="50"/>
+    <w:bookmarkStart w:id="51" w:name="medium-term-tasks"/>
     <w:p>
       <w:pPr>
         <w:pStyle w:val="Heading3"/>
@@ -5776,8 +5389,8 @@
         <w:t xml:space="preserve">years.</w:t>
       </w:r>
     </w:p>
-    <w:bookmarkEnd w:id="54"/>
-    <w:bookmarkStart w:id="58" w:name="further-recommendations-to-consider"/>
+    <w:bookmarkEnd w:id="51"/>
+    <w:bookmarkStart w:id="55" w:name="further-recommendations-to-consider"/>
     <w:p>
       <w:pPr>
         <w:pStyle w:val="Heading2"/>
@@ -5786,7 +5399,7 @@
         <w:t xml:space="preserve">Further recommendations to consider</w:t>
       </w:r>
     </w:p>
-    <w:bookmarkStart w:id="55" w:name="for-the-sc"/>
+    <w:bookmarkStart w:id="52" w:name="for-the-sc"/>
     <w:p>
       <w:pPr>
         <w:pStyle w:val="Heading3"/>
@@ -5846,8 +5459,8 @@
         <w:t xml:space="preserve">work is not yet finalized.</w:t>
       </w:r>
     </w:p>
-    <w:bookmarkEnd w:id="55"/>
-    <w:bookmarkStart w:id="56" w:name="for-members"/>
+    <w:bookmarkEnd w:id="52"/>
+    <w:bookmarkStart w:id="53" w:name="for-members"/>
     <w:p>
       <w:pPr>
         <w:pStyle w:val="Heading3"/>
@@ -5884,8 +5497,8 @@
         <w:t xml:space="preserve">discussions.</w:t>
       </w:r>
     </w:p>
-    <w:bookmarkEnd w:id="56"/>
-    <w:bookmarkStart w:id="57" w:name="for-analyst-iago"/>
+    <w:bookmarkEnd w:id="53"/>
+    <w:bookmarkStart w:id="54" w:name="for-analyst-iago"/>
     <w:p>
       <w:pPr>
         <w:pStyle w:val="Heading3"/>
@@ -5949,10 +5562,10 @@
         <w:t xml:space="preserve">Identify successor strategy after contract ends in 2025.</w:t>
       </w:r>
     </w:p>
-    <w:bookmarkEnd w:id="57"/>
-    <w:bookmarkEnd w:id="58"/>
-    <w:bookmarkEnd w:id="59"/>
-    <w:bookmarkStart w:id="75" w:name="references"/>
+    <w:bookmarkEnd w:id="54"/>
+    <w:bookmarkEnd w:id="55"/>
+    <w:bookmarkEnd w:id="56"/>
+    <w:bookmarkStart w:id="72" w:name="references"/>
     <w:p>
       <w:pPr>
         <w:pStyle w:val="Heading1"/>
@@ -5961,8 +5574,8 @@
         <w:t xml:space="preserve">References</w:t>
       </w:r>
     </w:p>
-    <w:bookmarkStart w:id="74" w:name="refs"/>
-    <w:bookmarkStart w:id="61" w:name="ref-slick2024"/>
+    <w:bookmarkStart w:id="71" w:name="refs"/>
+    <w:bookmarkStart w:id="58" w:name="ref-slick2024"/>
     <w:p>
       <w:pPr>
         <w:pStyle w:val="Bibliography"/>
@@ -5997,7 +5610,7 @@
       <w:r>
         <w:t xml:space="preserve"> </w:t>
       </w:r>
-      <w:hyperlink r:id="rId60">
+      <w:hyperlink r:id="rId57">
         <w:r>
           <w:rPr>
             <w:rStyle w:val="Hyperlink"/>
@@ -6009,8 +5622,8 @@
         <w:t xml:space="preserve">.</w:t>
       </w:r>
     </w:p>
-    <w:bookmarkEnd w:id="61"/>
-    <w:bookmarkStart w:id="63" w:name="ref-Carruthers2023"/>
+    <w:bookmarkEnd w:id="58"/>
+    <w:bookmarkStart w:id="60" w:name="ref-Carruthers2023"/>
     <w:p>
       <w:pPr>
         <w:pStyle w:val="Bibliography"/>
@@ -6043,7 +5656,7 @@
       <w:r>
         <w:t xml:space="preserve"> </w:t>
       </w:r>
-      <w:hyperlink r:id="rId62">
+      <w:hyperlink r:id="rId59">
         <w:r>
           <w:rPr>
             <w:rStyle w:val="Hyperlink"/>
@@ -6055,8 +5668,8 @@
         <w:t xml:space="preserve">.</w:t>
       </w:r>
     </w:p>
-    <w:bookmarkEnd w:id="63"/>
-    <w:bookmarkStart w:id="65" w:name="ref-Hillary2023FLR"/>
+    <w:bookmarkEnd w:id="60"/>
+    <w:bookmarkStart w:id="62" w:name="ref-Hillary2023FLR"/>
     <w:p>
       <w:pPr>
         <w:pStyle w:val="Bibliography"/>
@@ -6089,7 +5702,7 @@
       <w:r>
         <w:t xml:space="preserve"> </w:t>
       </w:r>
-      <w:hyperlink r:id="rId64">
+      <w:hyperlink r:id="rId61">
         <w:r>
           <w:rPr>
             <w:rStyle w:val="Hyperlink"/>
@@ -6101,8 +5714,8 @@
         <w:t xml:space="preserve">.</w:t>
       </w:r>
     </w:p>
-    <w:bookmarkEnd w:id="65"/>
-    <w:bookmarkStart w:id="67" w:name="ref-Kell2007FLR"/>
+    <w:bookmarkEnd w:id="62"/>
+    <w:bookmarkStart w:id="64" w:name="ref-Kell2007FLR"/>
     <w:p>
       <w:pPr>
         <w:pStyle w:val="Bibliography"/>
@@ -6135,7 +5748,7 @@
       <w:r>
         <w:t xml:space="preserve"> </w:t>
       </w:r>
-      <w:hyperlink r:id="rId66">
+      <w:hyperlink r:id="rId63">
         <w:r>
           <w:rPr>
             <w:rStyle w:val="Hyperlink"/>
@@ -6147,8 +5760,8 @@
         <w:t xml:space="preserve">.</w:t>
       </w:r>
     </w:p>
-    <w:bookmarkEnd w:id="67"/>
-    <w:bookmarkStart w:id="69" w:name="ref-mseviz2022"/>
+    <w:bookmarkEnd w:id="64"/>
+    <w:bookmarkStart w:id="66" w:name="ref-mseviz2022"/>
     <w:p>
       <w:pPr>
         <w:pStyle w:val="Bibliography"/>
@@ -6183,7 +5796,7 @@
       <w:r>
         <w:t xml:space="preserve"> </w:t>
       </w:r>
-      <w:hyperlink r:id="rId68">
+      <w:hyperlink r:id="rId65">
         <w:r>
           <w:rPr>
             <w:rStyle w:val="Hyperlink"/>
@@ -6197,7 +5810,7 @@
       <w:r>
         <w:t xml:space="preserve"> </w:t>
       </w:r>
-      <w:hyperlink r:id="rId68">
+      <w:hyperlink r:id="rId65">
         <w:r>
           <w:rPr>
             <w:rStyle w:val="Hyperlink"/>
@@ -6209,8 +5822,8 @@
         <w:t xml:space="preserve">.</w:t>
       </w:r>
     </w:p>
-    <w:bookmarkEnd w:id="69"/>
-    <w:bookmarkStart w:id="71" w:name="ref-sprfmo2024annex7"/>
+    <w:bookmarkEnd w:id="66"/>
+    <w:bookmarkStart w:id="68" w:name="ref-sprfmo2024annex7"/>
     <w:p>
       <w:pPr>
         <w:pStyle w:val="Bibliography"/>
@@ -6242,7 +5855,7 @@
       <w:r>
         <w:t xml:space="preserve"> </w:t>
       </w:r>
-      <w:hyperlink r:id="rId70">
+      <w:hyperlink r:id="rId67">
         <w:r>
           <w:rPr>
             <w:rStyle w:val="Hyperlink"/>
@@ -6254,8 +5867,8 @@
         <w:t xml:space="preserve">.</w:t>
       </w:r>
     </w:p>
-    <w:bookmarkEnd w:id="71"/>
-    <w:bookmarkStart w:id="73" w:name="ref-sprfmo2025jmwgmse"/>
+    <w:bookmarkEnd w:id="68"/>
+    <w:bookmarkStart w:id="70" w:name="ref-sprfmo2025jmwgmse"/>
     <w:p>
       <w:pPr>
         <w:pStyle w:val="Bibliography"/>
@@ -6284,7 +5897,7 @@
       <w:r>
         <w:t xml:space="preserve"> </w:t>
       </w:r>
-      <w:hyperlink r:id="rId72">
+      <w:hyperlink r:id="rId69">
         <w:r>
           <w:rPr>
             <w:rStyle w:val="Hyperlink"/>
@@ -6296,16 +5909,16 @@
         <w:t xml:space="preserve">.</w:t>
       </w:r>
     </w:p>
-    <w:bookmarkEnd w:id="73"/>
-    <w:bookmarkEnd w:id="74"/>
-    <w:bookmarkEnd w:id="75"/>
-    <w:bookmarkStart w:id="129" w:name="sec-shortcut"/>
+    <w:bookmarkEnd w:id="70"/>
+    <w:bookmarkEnd w:id="71"/>
+    <w:bookmarkEnd w:id="72"/>
+    <w:bookmarkStart w:id="129" w:name="code-examples"/>
     <w:p>
       <w:pPr>
         <w:pStyle w:val="Heading1"/>
       </w:pPr>
       <w:r>
-        <w:t xml:space="preserve">Examples of Shortcut MPs</w:t>
+        <w:t xml:space="preserve">Code Examples</w:t>
       </w:r>
     </w:p>
     <w:p>
@@ -6313,112 +5926,16 @@
         <w:pStyle w:val="FirstParagraph"/>
       </w:pPr>
       <w:r>
-        <w:t xml:space="preserve">This section was compiled by Ignacio Payá and colleagues from Chile. It</w:t>
-      </w:r>
-      <w:r>
-        <w:t xml:space="preserve"> </w:t>
-      </w:r>
-      <w:r>
-        <w:t xml:space="preserve">summarizes an example implementation of</w:t>
-      </w:r>
-      <w:r>
-        <w:t xml:space="preserve"> </w:t>
-      </w:r>
-      <w:r>
-        <w:t xml:space="preserve">“shortcut”</w:t>
-      </w:r>
-      <w:r>
-        <w:t xml:space="preserve"> </w:t>
-      </w:r>
-      <w:r>
-        <w:t xml:space="preserve">management procedures</w:t>
-      </w:r>
-      <w:r>
-        <w:t xml:space="preserve"> </w:t>
-      </w:r>
-      <w:r>
-        <w:t xml:space="preserve">(MPs) that simplify the estimation and harvest control rule (HCR) steps</w:t>
-      </w:r>
-      <w:r>
-        <w:t xml:space="preserve"> </w:t>
-      </w:r>
-      <w:r>
-        <w:t xml:space="preserve">using buffered depletion-based control. It also illustrates how</w:t>
-      </w:r>
-      <w:r>
-        <w:t xml:space="preserve"> </w:t>
-      </w:r>
-      <w:r>
-        <w:t xml:space="preserve">FLR-based tools can be used to define control logic, evaluate HCR</w:t>
-      </w:r>
-      <w:r>
-        <w:t xml:space="preserve"> </w:t>
-      </w:r>
-      <w:r>
-        <w:t xml:space="preserve">targets, and visualize results using the</w:t>
-      </w:r>
-      <w:r>
-        <w:t xml:space="preserve"> </w:t>
-      </w:r>
-      <w:r>
-        <w:rPr>
-          <w:rStyle w:val="VerbatimChar"/>
-        </w:rPr>
-        <w:t xml:space="preserve">Slick</w:t>
-      </w:r>
-      <w:r>
-        <w:t xml:space="preserve"> </w:t>
-      </w:r>
-      <w:r>
-        <w:t xml:space="preserve">(</w:t>
-      </w:r>
-      <w:r>
-        <w:t xml:space="preserve">Blue Matter Science (2024)</w:t>
-      </w:r>
-      <w:r>
-        <w:t xml:space="preserve">) and</w:t>
-      </w:r>
-      <w:r>
-        <w:t xml:space="preserve"> </w:t>
-      </w:r>
-      <w:r>
-        <w:rPr>
-          <w:rStyle w:val="VerbatimChar"/>
-        </w:rPr>
-        <w:t xml:space="preserve">mseviz</w:t>
-      </w:r>
-      <w:r>
-        <w:t xml:space="preserve"> </w:t>
-      </w:r>
-      <w:r>
-        <w:t xml:space="preserve">(</w:t>
-      </w:r>
-      <w:r>
-        <w:t xml:space="preserve">Mosqueira (2022)</w:t>
-      </w:r>
-      <w:r>
-        <w:t xml:space="preserve">) R packages. for performance evaluation. Each</w:t>
-      </w:r>
-      <w:r>
-        <w:t xml:space="preserve"> </w:t>
-      </w:r>
-      <w:r>
-        <w:t xml:space="preserve">section below includes code, explanation, and figures that demonstrate</w:t>
-      </w:r>
-      <w:r>
-        <w:t xml:space="preserve"> </w:t>
-      </w:r>
-      <w:r>
-        <w:t xml:space="preserve">specific aspects of the approach.</w:t>
+        <w:t xml:space="preserve">The following sections document some of the work undertaken by workshop participants during and after the workshop.</w:t>
       </w:r>
     </w:p>
-    <w:bookmarkStart w:id="128" w:name="sec-def"/>
+    <w:bookmarkStart w:id="73" w:name="package-development"/>
     <w:p>
       <w:pPr>
         <w:pStyle w:val="Heading2"/>
       </w:pPr>
       <w:r>
-        <w:t xml:space="preserve">Shortcut MP Definition</w:t>
+        <w:t xml:space="preserve">Package development</w:t>
       </w:r>
     </w:p>
     <w:p>
@@ -6426,7 +5943,7 @@
         <w:pStyle w:val="FirstParagraph"/>
       </w:pPr>
       <w:r>
-        <w:t xml:space="preserve">This section defines the MP structure using</w:t>
+        <w:t xml:space="preserve">The SC Chair, Ricardo, developed some enhancements to the</w:t>
       </w:r>
       <w:r>
         <w:t xml:space="preserve"> </w:t>
@@ -6435,63 +5952,408 @@
         <w:rPr>
           <w:rStyle w:val="VerbatimChar"/>
         </w:rPr>
-        <w:t xml:space="preserve">mpCtrl()</w:t>
-      </w:r>
-      <w:r>
-        <w:t xml:space="preserve"> </w:t>
-      </w:r>
-      <w:r>
-        <w:t xml:space="preserve">with shortcut</w:t>
-      </w:r>
-      <w:r>
-        <w:t xml:space="preserve"> </w:t>
-      </w:r>
-      <w:r>
-        <w:t xml:space="preserve">estimation (</w:t>
+        <w:t xml:space="preserve">jmMSE</w:t>
+      </w:r>
+      <w:r>
+        <w:t xml:space="preserve"> </w:t>
+      </w:r>
+      <w:r>
+        <w:t xml:space="preserve">demo</w:t>
+      </w:r>
+      <w:r>
+        <w:t xml:space="preserve"> </w:t>
+      </w:r>
+      <w:r>
+        <w:t xml:space="preserve">framework after the workshop. These introduce greater flexibility</w:t>
+      </w:r>
+      <w:r>
+        <w:t xml:space="preserve"> </w:t>
+      </w:r>
+      <w:r>
+        <w:t xml:space="preserve">and diagnostic power through two key components:</w:t>
+      </w:r>
+      <w:r>
+        <w:t xml:space="preserve"> </w:t>
       </w:r>
       <w:r>
         <w:rPr>
           <w:rStyle w:val="VerbatimChar"/>
         </w:rPr>
-        <w:t xml:space="preserve">shortcut.sa</w:t>
-      </w:r>
-      <w:r>
-        <w:t xml:space="preserve">), a buffer-based HCR, and a split</w:t>
-      </w:r>
-      <w:r>
-        <w:t xml:space="preserve"> </w:t>
-      </w:r>
-      <w:r>
-        <w:t xml:space="preserve">implementation system (ISYS). Deviations are defined using a lognormal</w:t>
-      </w:r>
-      <w:r>
-        <w:t xml:space="preserve"> </w:t>
-      </w:r>
-      <w:r>
-        <w:t xml:space="preserve">AR(1) process.</w:t>
-      </w:r>
-    </w:p>
-    <w:bookmarkStart w:id="87" w:name="sec-hcr"/>
-    <w:p>
-      <w:pPr>
-        <w:pStyle w:val="Heading3"/>
-      </w:pPr>
-      <w:r>
-        <w:t xml:space="preserve">HCR Target Exploration</w:t>
+        <w:t xml:space="preserve">performance2()</w:t>
+      </w:r>
+      <w:r>
+        <w:t xml:space="preserve"> </w:t>
+      </w:r>
+      <w:r>
+        <w:t xml:space="preserve">and</w:t>
+      </w:r>
+      <w:r>
+        <w:t xml:space="preserve"> </w:t>
+      </w:r>
+      <w:r>
+        <w:rPr>
+          <w:rStyle w:val="VerbatimChar"/>
+        </w:rPr>
+        <w:t xml:space="preserve">evaluate_mp()</w:t>
+      </w:r>
+      <w:r>
+        <w:t xml:space="preserve">.</w:t>
       </w:r>
     </w:p>
     <w:p>
       <w:pPr>
+        <w:pStyle w:val="BodyText"/>
+      </w:pPr>
+      <w:r>
+        <w:t xml:space="preserve">The</w:t>
+      </w:r>
+      <w:r>
+        <w:t xml:space="preserve"> </w:t>
+      </w:r>
+      <w:r>
+        <w:rPr>
+          <w:rStyle w:val="VerbatimChar"/>
+        </w:rPr>
+        <w:t xml:space="preserve">performance2()</w:t>
+      </w:r>
+      <w:r>
+        <w:t xml:space="preserve"> </w:t>
+      </w:r>
+      <w:r>
+        <w:t xml:space="preserve">function extends standard summary outputs by</w:t>
+      </w:r>
+      <w:r>
+        <w:t xml:space="preserve"> </w:t>
+      </w:r>
+      <w:r>
+        <w:t xml:space="preserve">computing a richer set of indicators. These indicators include mean relative biomass and fishing</w:t>
+      </w:r>
+      <w:r>
+        <w:t xml:space="preserve"> </w:t>
+      </w:r>
+      <w:r>
+        <w:t xml:space="preserve">mortality, catch, the probability of remaining in the green zone of the Kobe</w:t>
+      </w:r>
+      <w:r>
+        <w:t xml:space="preserve"> </w:t>
+      </w:r>
+      <w:r>
+        <w:t xml:space="preserve">plot, and the longest duration spent outside it.</w:t>
+      </w:r>
+      <w:r>
+        <w:t xml:space="preserve"> </w:t>
+      </w:r>
+    </w:p>
+    <w:p>
+      <w:pPr>
+        <w:pStyle w:val="BodyText"/>
+      </w:pPr>
+      <w:r>
+        <w:t xml:space="preserve">The</w:t>
+      </w:r>
+      <w:r>
+        <w:t xml:space="preserve"> </w:t>
+      </w:r>
+      <w:r>
+        <w:rPr>
+          <w:rStyle w:val="VerbatimChar"/>
+        </w:rPr>
+        <w:t xml:space="preserve">evaluate_mp()</w:t>
+      </w:r>
+      <w:r>
+        <w:t xml:space="preserve"> </w:t>
+      </w:r>
+      <w:r>
+        <w:t xml:space="preserve">function wraps the full</w:t>
+      </w:r>
+      <w:r>
+        <w:t xml:space="preserve"> </w:t>
+      </w:r>
+      <w:r>
+        <w:t xml:space="preserve">MP simulation while allowing multi-parameter optimization of Harvest Control</w:t>
+      </w:r>
+      <w:r>
+        <w:t xml:space="preserve"> </w:t>
+      </w:r>
+      <w:r>
+        <w:t xml:space="preserve">Rule (HCR) settings. It also incorporates a customizable objective function that</w:t>
+      </w:r>
+      <w:r>
+        <w:t xml:space="preserve"> </w:t>
+      </w:r>
+      <w:r>
+        <w:t xml:space="preserve">accounts for discounted catch, stability (via interannual catch variability (IACV)), conservation thresholds</w:t>
+      </w:r>
+      <w:r>
+        <w:t xml:space="preserve"> </w:t>
+      </w:r>
+      <w:r>
+        <w:t xml:space="preserve">(e.g., probability of being</w:t>
+      </w:r>
+      <w:r>
+        <w:t xml:space="preserve"> </w:t>
+      </w:r>
+      <w:r>
+        <w:t xml:space="preserve">“green”</w:t>
+      </w:r>
+      <w:r>
+        <w:t xml:space="preserve">), and duration outside target reference</w:t>
+      </w:r>
+      <w:r>
+        <w:t xml:space="preserve"> </w:t>
+      </w:r>
+      <w:r>
+        <w:t xml:space="preserve">points. This setup allows for filtering out of implausible simulations, facilitates</w:t>
+      </w:r>
+      <w:r>
+        <w:t xml:space="preserve"> </w:t>
+      </w:r>
+      <w:r>
+        <w:t xml:space="preserve">adaptive MP tuning, and supports rapid exploration of trade-offs in management</w:t>
+      </w:r>
+      <w:r>
+        <w:t xml:space="preserve"> </w:t>
+      </w:r>
+      <w:r>
+        <w:t xml:space="preserve">performance. Together, these tools make the MSE evaluation process more</w:t>
+      </w:r>
+      <w:r>
+        <w:t xml:space="preserve"> </w:t>
+      </w:r>
+      <w:r>
+        <w:t xml:space="preserve">transparent, efficient, and tailored to decision-maker priorities.</w:t>
+      </w:r>
+    </w:p>
+    <w:p>
+      <w:pPr>
+        <w:pStyle w:val="BodyText"/>
+      </w:pPr>
+      <w:r>
+        <w:t xml:space="preserve">This and other work conducted after the workshop encountered problems with the</w:t>
+      </w:r>
+      <w:r>
+        <w:t xml:space="preserve"> </w:t>
+      </w:r>
+      <w:r>
+        <w:t xml:space="preserve">magnitude of recruitment variability which led to unreasonably high levels</w:t>
+      </w:r>
+      <w:r>
+        <w:t xml:space="preserve"> </w:t>
+      </w:r>
+      <w:r>
+        <w:t xml:space="preserve">of biomass in a significant number of the simulations. This was something that</w:t>
+      </w:r>
+      <w:r>
+        <w:t xml:space="preserve"> </w:t>
+      </w:r>
+      <w:r>
+        <w:t xml:space="preserve">required further investigation and resolution in collaboration with the developer (Iago).</w:t>
+      </w:r>
+    </w:p>
+    <w:bookmarkEnd w:id="73"/>
+    <w:bookmarkStart w:id="128" w:name="sec-shortcut"/>
+    <w:p>
+      <w:pPr>
+        <w:pStyle w:val="Heading2"/>
+      </w:pPr>
+      <w:r>
+        <w:t xml:space="preserve">Examples of Shortcut MPs</w:t>
+      </w:r>
+    </w:p>
+    <w:p>
+      <w:pPr>
         <w:pStyle w:val="FirstParagraph"/>
       </w:pPr>
       <w:r>
+        <w:t xml:space="preserve">This section was compiled by Ignacio Payá and colleagues from Chile. It</w:t>
+      </w:r>
+      <w:r>
+        <w:t xml:space="preserve"> </w:t>
+      </w:r>
+      <w:r>
+        <w:t xml:space="preserve">summarizes an example implementation of</w:t>
+      </w:r>
+      <w:r>
+        <w:t xml:space="preserve"> </w:t>
+      </w:r>
+      <w:r>
+        <w:t xml:space="preserve">“shortcut”</w:t>
+      </w:r>
+      <w:r>
+        <w:t xml:space="preserve"> </w:t>
+      </w:r>
+      <w:r>
+        <w:t xml:space="preserve">management procedures</w:t>
+      </w:r>
+      <w:r>
+        <w:t xml:space="preserve"> </w:t>
+      </w:r>
+      <w:r>
+        <w:t xml:space="preserve">(MPs) that simplify the estimation and harvest control rule (HCR) steps</w:t>
+      </w:r>
+      <w:r>
+        <w:t xml:space="preserve"> </w:t>
+      </w:r>
+      <w:r>
+        <w:t xml:space="preserve">using buffered depletion-based control. It also illustrates how</w:t>
+      </w:r>
+      <w:r>
+        <w:t xml:space="preserve"> </w:t>
+      </w:r>
+      <w:r>
+        <w:t xml:space="preserve">FLR-based tools can be used to define control logic, evaluate HCR</w:t>
+      </w:r>
+      <w:r>
+        <w:t xml:space="preserve"> </w:t>
+      </w:r>
+      <w:r>
+        <w:t xml:space="preserve">targets, and visualize results using the</w:t>
+      </w:r>
+      <w:r>
+        <w:t xml:space="preserve"> </w:t>
+      </w:r>
+      <w:r>
+        <w:rPr>
+          <w:rStyle w:val="VerbatimChar"/>
+        </w:rPr>
+        <w:t xml:space="preserve">Slick</w:t>
+      </w:r>
+      <w:r>
+        <w:t xml:space="preserve"> </w:t>
+      </w:r>
+      <w:r>
+        <w:t xml:space="preserve">(</w:t>
+      </w:r>
+      <w:r>
+        <w:t xml:space="preserve">Blue Matter Science (2024)</w:t>
+      </w:r>
+      <w:r>
+        <w:t xml:space="preserve">) and</w:t>
+      </w:r>
+      <w:r>
+        <w:t xml:space="preserve"> </w:t>
+      </w:r>
+      <w:r>
+        <w:rPr>
+          <w:rStyle w:val="VerbatimChar"/>
+        </w:rPr>
+        <w:t xml:space="preserve">mseviz</w:t>
+      </w:r>
+      <w:r>
+        <w:t xml:space="preserve"> </w:t>
+      </w:r>
+      <w:r>
+        <w:t xml:space="preserve">(</w:t>
+      </w:r>
+      <w:r>
+        <w:t xml:space="preserve">Mosqueira (2022)</w:t>
+      </w:r>
+      <w:r>
+        <w:t xml:space="preserve">) R packages for performance evaluation. Each</w:t>
+      </w:r>
+      <w:r>
+        <w:t xml:space="preserve"> </w:t>
+      </w:r>
+      <w:r>
+        <w:t xml:space="preserve">section below includes code, explanation, and figures that demonstrate</w:t>
+      </w:r>
+      <w:r>
+        <w:t xml:space="preserve"> </w:t>
+      </w:r>
+      <w:r>
+        <w:t xml:space="preserve">specific aspects of the approach.</w:t>
+      </w:r>
+    </w:p>
+    <w:bookmarkStart w:id="74" w:name="sec-def"/>
+    <w:p>
+      <w:pPr>
+        <w:pStyle w:val="Heading3"/>
+      </w:pPr>
+      <w:r>
+        <w:t xml:space="preserve">Shortcut MP Definition</w:t>
+      </w:r>
+    </w:p>
+    <w:p>
+      <w:pPr>
+        <w:pStyle w:val="FirstParagraph"/>
+      </w:pPr>
+      <w:r>
+        <w:t xml:space="preserve">This section defines the MP structure using</w:t>
+      </w:r>
+      <w:r>
+        <w:t xml:space="preserve"> </w:t>
+      </w:r>
+      <w:r>
+        <w:rPr>
+          <w:rStyle w:val="VerbatimChar"/>
+        </w:rPr>
+        <w:t xml:space="preserve">mpCtrl()</w:t>
+      </w:r>
+      <w:r>
+        <w:t xml:space="preserve"> </w:t>
+      </w:r>
+      <w:r>
+        <w:t xml:space="preserve">with shortcut</w:t>
+      </w:r>
+      <w:r>
+        <w:t xml:space="preserve"> </w:t>
+      </w:r>
+      <w:r>
+        <w:t xml:space="preserve">estimation (</w:t>
+      </w:r>
+      <w:r>
+        <w:rPr>
+          <w:rStyle w:val="VerbatimChar"/>
+        </w:rPr>
+        <w:t xml:space="preserve">shortcut.sa</w:t>
+      </w:r>
+      <w:r>
+        <w:t xml:space="preserve">), a buffer-based HCR, and a split</w:t>
+      </w:r>
+      <w:r>
+        <w:t xml:space="preserve"> </w:t>
+      </w:r>
+      <w:r>
+        <w:t xml:space="preserve">implementation system (ISYS). Deviations are defined using a lognormal</w:t>
+      </w:r>
+      <w:r>
+        <w:t xml:space="preserve"> </w:t>
+      </w:r>
+      <w:r>
+        <w:t xml:space="preserve">AR(1) process.</w:t>
+      </w:r>
+    </w:p>
+    <w:bookmarkEnd w:id="74"/>
+    <w:bookmarkStart w:id="86" w:name="sec-hcr"/>
+    <w:p>
+      <w:pPr>
+        <w:pStyle w:val="Heading3"/>
+      </w:pPr>
+      <w:r>
+        <w:t xml:space="preserve">HCR Target Exploration</w:t>
+      </w:r>
+    </w:p>
+    <w:p>
+      <w:pPr>
+        <w:pStyle w:val="FirstParagraph"/>
+      </w:pPr>
+      <w:r>
         <w:t xml:space="preserve">To evaluate MP performance under various Total Allowable Catch (TAC)</w:t>
       </w:r>
       <w:r>
         <w:t xml:space="preserve"> </w:t>
       </w:r>
       <w:r>
-        <w:t xml:space="preserve">values, the control object from</w:t>
+        <w:t xml:space="preserve">values, the control object (</w:t>
+      </w:r>
+      <w:r>
+        <w:rPr>
+          <w:rStyle w:val="VerbatimChar"/>
+        </w:rPr>
+        <w:t xml:space="preserve">ctrl</w:t>
+      </w:r>
+      <w:r>
+        <w:t xml:space="preserve">) from</w:t>
       </w:r>
       <w:r>
         <w:t xml:space="preserve"> </w:t>
@@ -6501,7 +6363,7 @@
           <w:rPr>
             <w:rStyle w:val="Hyperlink"/>
           </w:rPr>
-          <w:t xml:space="preserve">Section 8.1</w:t>
+          <w:t xml:space="preserve">Section 8.2.1</w:t>
         </w:r>
       </w:hyperlink>
       <w:r>
@@ -6514,7 +6376,13 @@
         <w:t xml:space="preserve"> </w:t>
       </w:r>
       <w:r>
-        <w:t xml:space="preserve">set of TAC multipliers. The target range brackets the 2025 CMM level.</w:t>
+        <w:t xml:space="preserve">set of TAC multipliers. The target range brackets the 2025 CMM level. In this example,</w:t>
+      </w:r>
+      <w:r>
+        <w:t xml:space="preserve"> </w:t>
+      </w:r>
+      <w:r>
+        <w:t xml:space="preserve">the multipliers tested are 0.85, 1, 1.15, and 1.25 of the 2025 TAC.</w:t>
       </w:r>
       <w:r>
         <w:t xml:space="preserve"> </w:t>
@@ -6533,7 +6401,7 @@
           <w:rPr>
             <w:rStyle w:val="Hyperlink"/>
           </w:rPr>
-          <w:t xml:space="preserve">Figure 5</w:t>
+          <w:t xml:space="preserve">Figure 4</w:t>
         </w:r>
       </w:hyperlink>
       <w:r>
@@ -6553,7 +6421,7 @@
       <w:tr>
         <w:tc>
           <w:tcPr/>
-          <w:bookmarkStart w:id="79" w:name="fig-tac-proj"/>
+          <w:bookmarkStart w:id="78" w:name="fig-tac-proj"/>
           <w:p>
             <w:pPr>
               <w:pStyle w:val="Compact"/>
@@ -6564,18 +6432,18 @@
                 <wp:inline>
                   <wp:extent cx="5334000" cy="3000375"/>
                   <wp:effectExtent b="0" l="0" r="0" t="0"/>
-                  <wp:docPr descr="" title="" id="77" name="Picture"/>
+                  <wp:docPr descr="" title="" id="76" name="Picture"/>
                   <a:graphic>
                     <a:graphicData uri="http://schemas.openxmlformats.org/drawingml/2006/picture">
                       <pic:pic>
                         <pic:nvPicPr>
-                          <pic:cNvPr descr="images/Projections_Sc_har_Around_TAC2025.png" id="78" name="Picture"/>
+                          <pic:cNvPr descr="images/Projections_Sc_har_Around_TAC2025.png" id="77" name="Picture"/>
                           <pic:cNvPicPr>
                             <a:picLocks noChangeArrowheads="1" noChangeAspect="1"/>
                           </pic:cNvPicPr>
                         </pic:nvPicPr>
                         <pic:blipFill>
-                          <a:blip r:embed="rId76"/>
+                          <a:blip r:embed="rId75"/>
                           <a:stretch>
                             <a:fillRect/>
                           </a:stretch>
@@ -6612,7 +6480,7 @@
               <w:pStyle w:val="ImageCaption"/>
             </w:pPr>
             <w:r>
-              <w:t xml:space="preserve">Figure 5: Projections for TAC 2025 scenarios using buffer</w:t>
+              <w:t xml:space="preserve">Figure 4: Projections for TAC 2025 scenarios using buffer</w:t>
             </w:r>
             <w:r>
               <w:t xml:space="preserve"> </w:t>
@@ -6621,7 +6489,7 @@
               <w:t xml:space="preserve">HCR.</w:t>
             </w:r>
           </w:p>
-          <w:bookmarkEnd w:id="79"/>
+          <w:bookmarkEnd w:id="78"/>
         </w:tc>
       </w:tr>
     </w:tbl>
@@ -6636,7 +6504,13 @@
         <w:t xml:space="preserve"> </w:t>
       </w:r>
       <w:r>
-        <w:t xml:space="preserve">is a common requirement in many fisheries management systems. These</w:t>
+        <w:t xml:space="preserve">is a common requirement in many fisheries management systems. In other words, the</w:t>
+      </w:r>
+      <w:r>
+        <w:t xml:space="preserve"> </w:t>
+      </w:r>
+      <w:r>
+        <w:t xml:space="preserve">TAC for a subsequent year cannot increase or decrease beyond a specified percentage. These</w:t>
       </w:r>
       <w:r>
         <w:t xml:space="preserve"> </w:t>
@@ -6655,7 +6529,7 @@
           <w:rPr>
             <w:rStyle w:val="Hyperlink"/>
           </w:rPr>
-          <w:t xml:space="preserve">Figure 6</w:t>
+          <w:t xml:space="preserve">Figure 5</w:t>
         </w:r>
       </w:hyperlink>
       <w:r>
@@ -6696,7 +6570,7 @@
       <w:tr>
         <w:tc>
           <w:tcPr/>
-          <w:bookmarkStart w:id="83" w:name="fig-targets_lim"/>
+          <w:bookmarkStart w:id="82" w:name="fig-targets_lim"/>
           <w:p>
             <w:pPr>
               <w:pStyle w:val="Compact"/>
@@ -6707,18 +6581,18 @@
                 <wp:inline>
                   <wp:extent cx="5334000" cy="3000375"/>
                   <wp:effectExtent b="0" l="0" r="0" t="0"/>
-                  <wp:docPr descr="" title="" id="81" name="Picture"/>
+                  <wp:docPr descr="" title="" id="80" name="Picture"/>
                   <a:graphic>
                     <a:graphicData uri="http://schemas.openxmlformats.org/drawingml/2006/picture">
                       <pic:pic>
                         <pic:nvPicPr>
-                          <pic:cNvPr descr="images/Projections_Sc_har_Around_TAC2025_lim.png" id="82" name="Picture"/>
+                          <pic:cNvPr descr="images/Projections_Sc_har_Around_TAC2025_lim.png" id="81" name="Picture"/>
                           <pic:cNvPicPr>
                             <a:picLocks noChangeArrowheads="1" noChangeAspect="1"/>
                           </pic:cNvPicPr>
                         </pic:nvPicPr>
                         <pic:blipFill>
-                          <a:blip r:embed="rId80"/>
+                          <a:blip r:embed="rId79"/>
                           <a:stretch>
                             <a:fillRect/>
                           </a:stretch>
@@ -6755,7 +6629,7 @@
               <w:pStyle w:val="ImageCaption"/>
             </w:pPr>
             <w:r>
-              <w:t xml:space="preserve">Figure 6: Projections for TAC 2025 scenarios using buffer HCR with TAC change</w:t>
+              <w:t xml:space="preserve">Figure 5: Projections for TAC 2025 scenarios using buffer HCR with TAC change</w:t>
             </w:r>
             <w:r>
               <w:t xml:space="preserve"> </w:t>
@@ -6770,7 +6644,7 @@
               <w:t xml:space="preserve">percent.</w:t>
             </w:r>
           </w:p>
-          <w:bookmarkEnd w:id="83"/>
+          <w:bookmarkEnd w:id="82"/>
         </w:tc>
       </w:tr>
     </w:tbl>
@@ -6783,18 +6657,18 @@
           <wp:inline>
             <wp:extent cx="5334000" cy="3000375"/>
             <wp:effectExtent b="0" l="0" r="0" t="0"/>
-            <wp:docPr descr="Projections for TAC 2025 scenarios using buffer HCR with TAC change limit at 25% (downward) and 15% increases." title="" id="85" name="Picture"/>
+            <wp:docPr descr="Projections for TAC 2025 scenarios using buffer HCR with TAC change limit at 25% (downward) and 15% increases." title="" id="84" name="Picture"/>
             <a:graphic>
               <a:graphicData uri="http://schemas.openxmlformats.org/drawingml/2006/picture">
                 <pic:pic>
                   <pic:nvPicPr>
-                    <pic:cNvPr descr="images/Projections_Sc_har_Around_TAC2025_lim2515.png" id="86" name="Picture"/>
+                    <pic:cNvPr descr="images/Projections_Sc_har_Around_TAC2025_lim2515.png" id="85" name="Picture"/>
                     <pic:cNvPicPr>
                       <a:picLocks noChangeArrowheads="1" noChangeAspect="1"/>
                     </pic:cNvPicPr>
                   </pic:nvPicPr>
                   <pic:blipFill>
-                    <a:blip r:embed="rId84"/>
+                    <a:blip r:embed="rId83"/>
                     <a:stretch>
                       <a:fillRect/>
                     </a:stretch>
@@ -7656,8 +7530,8 @@
         <w:t xml:space="preserve">##--Now with 25% change down, 15% uupper </w:t>
       </w:r>
     </w:p>
-    <w:bookmarkEnd w:id="87"/>
-    <w:bookmarkStart w:id="92" w:name="sec-slick"/>
+    <w:bookmarkEnd w:id="86"/>
+    <w:bookmarkStart w:id="91" w:name="sec-slick"/>
     <w:p>
       <w:pPr>
         <w:pStyle w:val="Heading3"/>
@@ -7747,7 +7621,7 @@
           <w:rPr>
             <w:rStyle w:val="Hyperlink"/>
           </w:rPr>
-          <w:t xml:space="preserve">Figure 7</w:t>
+          <w:t xml:space="preserve">Figure 6</w:t>
         </w:r>
       </w:hyperlink>
       <w:r>
@@ -7833,7 +7707,7 @@
       <w:tr>
         <w:tc>
           <w:tcPr/>
-          <w:bookmarkStart w:id="91" w:name="fig-slick_kobe_time"/>
+          <w:bookmarkStart w:id="90" w:name="fig-slick_kobe_time"/>
           <w:p>
             <w:pPr>
               <w:pStyle w:val="Compact"/>
@@ -7844,18 +7718,18 @@
                 <wp:inline>
                   <wp:extent cx="5334000" cy="2842979"/>
                   <wp:effectExtent b="0" l="0" r="0" t="0"/>
-                  <wp:docPr descr="" title="" id="89" name="Picture"/>
+                  <wp:docPr descr="" title="" id="88" name="Picture"/>
                   <a:graphic>
                     <a:graphicData uri="http://schemas.openxmlformats.org/drawingml/2006/picture">
                       <pic:pic>
                         <pic:nvPicPr>
-                          <pic:cNvPr descr="images/slick_kobe_time.png" id="90" name="Picture"/>
+                          <pic:cNvPr descr="images/slick_kobe_time.png" id="89" name="Picture"/>
                           <pic:cNvPicPr>
                             <a:picLocks noChangeArrowheads="1" noChangeAspect="1"/>
                           </pic:cNvPicPr>
                         </pic:nvPicPr>
                         <pic:blipFill>
-                          <a:blip r:embed="rId88"/>
+                          <a:blip r:embed="rId87"/>
                           <a:stretch>
                             <a:fillRect/>
                           </a:stretch>
@@ -7892,7 +7766,7 @@
               <w:pStyle w:val="ImageCaption"/>
             </w:pPr>
             <w:r>
-              <w:t xml:space="preserve">Figure 7: Shortcut application tuned to the 2025 TAC (1,552,500 t) but with</w:t>
+              <w:t xml:space="preserve">Figure 6: Shortcut application tuned to the 2025 TAC (1,552,500 t) but with</w:t>
             </w:r>
             <w:r>
               <w:t xml:space="preserve"> </w:t>
@@ -7913,7 +7787,7 @@
               <w:t xml:space="preserve">increase.</w:t>
             </w:r>
           </w:p>
-          <w:bookmarkEnd w:id="91"/>
+          <w:bookmarkEnd w:id="90"/>
         </w:tc>
       </w:tr>
     </w:tbl>
@@ -9572,8 +9446,8 @@
         <w:t xml:space="preserve">)</w:t>
       </w:r>
     </w:p>
-    <w:bookmarkEnd w:id="92"/>
-    <w:bookmarkStart w:id="127" w:name="sec-flr"/>
+    <w:bookmarkEnd w:id="91"/>
+    <w:bookmarkStart w:id="126" w:name="sec-flr"/>
     <w:p>
       <w:pPr>
         <w:pStyle w:val="Heading3"/>
@@ -9582,7 +9456,7 @@
         <w:t xml:space="preserve">Other tools for viewing performance indicators</w:t>
       </w:r>
     </w:p>
-    <w:bookmarkStart w:id="117" w:name="Xc37f4c47a735dc93b51872959f4b47c91fcc388"/>
+    <w:bookmarkStart w:id="116" w:name="Xc37f4c47a735dc93b51872959f4b47c91fcc388"/>
     <w:p>
       <w:pPr>
         <w:pStyle w:val="Heading4"/>
@@ -11930,7 +11804,7 @@
         <w:pStyle w:val="FirstParagraph"/>
       </w:pPr>
       <w:r>
-        <w:t xml:space="preserve">The performance of shortcut management procedures (MPs) over the tuning</w:t>
+        <w:t xml:space="preserve">The performance of multiple shortcut MPs over the tuning</w:t>
       </w:r>
       <w:r>
         <w:t xml:space="preserve"> </w:t>
@@ -11987,6 +11861,103 @@
         <w:t xml:space="preserve">(F) (</w:t>
       </w:r>
       <w:hyperlink w:anchor="fig-targ_TAC">
+        <w:r>
+          <w:rPr>
+            <w:rStyle w:val="Hyperlink"/>
+          </w:rPr>
+          <w:t xml:space="preserve">Figure 7</w:t>
+        </w:r>
+      </w:hyperlink>
+      <w:r>
+        <w:t xml:space="preserve">). Conversely, spawning biomass (SB) declines with</w:t>
+      </w:r>
+      <w:r>
+        <w:t xml:space="preserve"> </w:t>
+      </w:r>
+      <w:r>
+        <w:t xml:space="preserve">increasing catch target, suggesting a clear trade-off between yield and</w:t>
+      </w:r>
+      <w:r>
+        <w:t xml:space="preserve"> </w:t>
+      </w:r>
+      <w:r>
+        <w:t xml:space="preserve">stock conservation. While d00_1.0 balances moderate catch with more</w:t>
+      </w:r>
+      <w:r>
+        <w:t xml:space="preserve"> </w:t>
+      </w:r>
+      <w:r>
+        <w:t xml:space="preserve">stable biomass and fishing pressure, higher targets (d00_1.15 and</w:t>
+      </w:r>
+      <w:r>
+        <w:t xml:space="preserve"> </w:t>
+      </w:r>
+      <w:r>
+        <w:t xml:space="preserve">d00_1.25) achieve larger catches at the cost of reduced SB and greater</w:t>
+      </w:r>
+      <w:r>
+        <w:t xml:space="preserve"> </w:t>
+      </w:r>
+      <w:r>
+        <w:t xml:space="preserve">volatility—highlighting the importance of considering both yield and</w:t>
+      </w:r>
+      <w:r>
+        <w:t xml:space="preserve"> </w:t>
+      </w:r>
+      <w:r>
+        <w:t xml:space="preserve">stability objectives when selecting candidate MPs.</w:t>
+      </w:r>
+    </w:p>
+    <w:p>
+      <w:pPr>
+        <w:pStyle w:val="BodyText"/>
+      </w:pPr>
+      <w:r>
+        <w:t xml:space="preserve">We then compared performance of shortcut MPs all tuned to the 2025 TAC</w:t>
+      </w:r>
+      <w:r>
+        <w:t xml:space="preserve"> </w:t>
+      </w:r>
+      <w:r>
+        <w:t xml:space="preserve">target (1.5525 million t), but with different constraints on interannual</w:t>
+      </w:r>
+      <w:r>
+        <w:t xml:space="preserve"> </w:t>
+      </w:r>
+      <w:r>
+        <w:t xml:space="preserve">changes in TAC. These included (as in the previous figure) no constraint</w:t>
+      </w:r>
+      <w:r>
+        <w:t xml:space="preserve"> </w:t>
+      </w:r>
+      <w:r>
+        <w:t xml:space="preserve">on TAC changes (d00), a symmetric ±15% constraint (d15), and an</w:t>
+      </w:r>
+      <w:r>
+        <w:t xml:space="preserve"> </w:t>
+      </w:r>
+      <w:r>
+        <w:t xml:space="preserve">asymmetric −25%/+15% constraint (d2515). While mean(C) is</w:t>
+      </w:r>
+      <w:r>
+        <w:t xml:space="preserve"> </w:t>
+      </w:r>
+      <w:r>
+        <w:t xml:space="preserve">similar across all three MPs, the application of TAC constraints notably</w:t>
+      </w:r>
+      <w:r>
+        <w:t xml:space="preserve"> </w:t>
+      </w:r>
+      <w:r>
+        <w:t xml:space="preserve">reduces IAC(C) compared to the unconstrained</w:t>
+      </w:r>
+      <w:r>
+        <w:t xml:space="preserve"> </w:t>
+      </w:r>
+      <w:r>
+        <w:t xml:space="preserve">case (</w:t>
+      </w:r>
+      <w:hyperlink w:anchor="fig-deltaTAC">
         <w:r>
           <w:rPr>
             <w:rStyle w:val="Hyperlink"/>
@@ -11995,43 +11966,49 @@
         </w:r>
       </w:hyperlink>
       <w:r>
-        <w:t xml:space="preserve">). Conversely, spawning biomass (SB) declines with</w:t>
-      </w:r>
-      <w:r>
-        <w:t xml:space="preserve"> </w:t>
-      </w:r>
-      <w:r>
-        <w:t xml:space="preserve">increasing catch target, suggesting a clear trade-off between yield and</w:t>
-      </w:r>
-      <w:r>
-        <w:t xml:space="preserve"> </w:t>
-      </w:r>
-      <w:r>
-        <w:t xml:space="preserve">stock conservation. While d00_1.0 balances moderate catch with more</w:t>
-      </w:r>
-      <w:r>
-        <w:t xml:space="preserve"> </w:t>
-      </w:r>
-      <w:r>
-        <w:t xml:space="preserve">stable biomass and fishing pressure, higher targets (d00_1.15 and</w:t>
-      </w:r>
-      <w:r>
-        <w:t xml:space="preserve"> </w:t>
-      </w:r>
-      <w:r>
-        <w:t xml:space="preserve">d00_1.25) achieve larger catches at the cost of reduced SB and greater</w:t>
-      </w:r>
-      <w:r>
-        <w:t xml:space="preserve"> </w:t>
-      </w:r>
-      <w:r>
-        <w:t xml:space="preserve">volatility—highlighting the importance of considering both yield and</w:t>
-      </w:r>
-      <w:r>
-        <w:t xml:space="preserve"> </w:t>
-      </w:r>
-      <w:r>
-        <w:t xml:space="preserve">stability objectives when selecting candidate MPs.</w:t>
+        <w:t xml:space="preserve">). This stability comes with trade-offs—particularly</w:t>
+      </w:r>
+      <w:r>
+        <w:t xml:space="preserve"> </w:t>
+      </w:r>
+      <w:r>
+        <w:t xml:space="preserve">a modest increase in the probability of hitting a predefined TAC floor</w:t>
+      </w:r>
+      <w:r>
+        <w:t xml:space="preserve"> </w:t>
+      </w:r>
+      <w:r>
+        <w:t xml:space="preserve">(P(TAClimit)) for d15 and d2515. SB and F</w:t>
+      </w:r>
+      <w:r>
+        <w:t xml:space="preserve"> </w:t>
+      </w:r>
+      <w:r>
+        <w:t xml:space="preserve">remain broadly similar across scenarios, suggesting that</w:t>
+      </w:r>
+      <w:r>
+        <w:t xml:space="preserve"> </w:t>
+      </w:r>
+      <w:r>
+        <w:t xml:space="preserve">moderate TAC constraints can improve catch stability without severely</w:t>
+      </w:r>
+      <w:r>
+        <w:t xml:space="preserve"> </w:t>
+      </w:r>
+      <w:r>
+        <w:t xml:space="preserve">compromising stock status. Overall, the results highlight the</w:t>
+      </w:r>
+      <w:r>
+        <w:t xml:space="preserve"> </w:t>
+      </w:r>
+      <w:r>
+        <w:t xml:space="preserve">stabilizing benefit of delta-TAC constraints, with d15 offering the most</w:t>
+      </w:r>
+      <w:r>
+        <w:t xml:space="preserve"> </w:t>
+      </w:r>
+      <w:r>
+        <w:t xml:space="preserve">consistent balance of catch, stability, and conservation performance.</w:t>
       </w:r>
     </w:p>
     <w:p>
@@ -12039,51 +12016,21 @@
         <w:pStyle w:val="BodyText"/>
       </w:pPr>
       <w:r>
-        <w:t xml:space="preserve">We then compared performance of shortcut MPs all tuned to the 2025 TAC</w:t>
-      </w:r>
-      <w:r>
-        <w:t xml:space="preserve"> </w:t>
-      </w:r>
-      <w:r>
-        <w:t xml:space="preserve">target (1.5525 million t), but with different constraints on interannual</w:t>
-      </w:r>
-      <w:r>
-        <w:t xml:space="preserve"> </w:t>
-      </w:r>
-      <w:r>
-        <w:t xml:space="preserve">changes in TAC. These included (as in the previous figure) no constraint</w:t>
-      </w:r>
-      <w:r>
-        <w:t xml:space="preserve"> </w:t>
-      </w:r>
-      <w:r>
-        <w:t xml:space="preserve">on TAC changes (d00), a symmetric ±15% constraint (d15), and an</w:t>
-      </w:r>
-      <w:r>
-        <w:t xml:space="preserve"> </w:t>
-      </w:r>
-      <w:r>
-        <w:t xml:space="preserve">asymmetric −25%/+15% constraint (d2515). While mean catch (mean(C)) is</w:t>
-      </w:r>
-      <w:r>
-        <w:t xml:space="preserve"> </w:t>
-      </w:r>
-      <w:r>
-        <w:t xml:space="preserve">similar across all three MPs, the application of TAC constraints notably</w:t>
-      </w:r>
-      <w:r>
-        <w:t xml:space="preserve"> </w:t>
-      </w:r>
-      <w:r>
-        <w:t xml:space="preserve">reduces interannual variability (IAC(C)) compared to the unconstrained</w:t>
-      </w:r>
-      <w:r>
-        <w:t xml:space="preserve"> </w:t>
-      </w:r>
-      <w:r>
-        <w:t xml:space="preserve">case (</w:t>
-      </w:r>
-      <w:hyperlink w:anchor="fig-deltaTAC">
+        <w:t xml:space="preserve">As an alternative, we show figures that highlight short-term (2025–2027)</w:t>
+      </w:r>
+      <w:r>
+        <w:t xml:space="preserve"> </w:t>
+      </w:r>
+      <w:r>
+        <w:t xml:space="preserve">trade-offs among shortcut MPs based on either different TAC targets</w:t>
+      </w:r>
+      <w:r>
+        <w:t xml:space="preserve"> </w:t>
+      </w:r>
+      <w:r>
+        <w:t xml:space="preserve">(</w:t>
+      </w:r>
+      <w:hyperlink w:anchor="fig-targsTO">
         <w:r>
           <w:rPr>
             <w:rStyle w:val="Hyperlink"/>
@@ -12092,71 +12039,9 @@
         </w:r>
       </w:hyperlink>
       <w:r>
-        <w:t xml:space="preserve">). This stability comes with trade-offs—particularly</w:t>
-      </w:r>
-      <w:r>
-        <w:t xml:space="preserve"> </w:t>
-      </w:r>
-      <w:r>
-        <w:t xml:space="preserve">a modest increase in the probability of hitting a predefined TAC floor</w:t>
-      </w:r>
-      <w:r>
-        <w:t xml:space="preserve"> </w:t>
-      </w:r>
-      <w:r>
-        <w:t xml:space="preserve">(P(TAClimit)) for d15 and d2515. Spawning biomass (SB) and fishing</w:t>
-      </w:r>
-      <w:r>
-        <w:t xml:space="preserve"> </w:t>
-      </w:r>
-      <w:r>
-        <w:t xml:space="preserve">mortality (F) remain broadly similar across scenarios, suggesting that</w:t>
-      </w:r>
-      <w:r>
-        <w:t xml:space="preserve"> </w:t>
-      </w:r>
-      <w:r>
-        <w:t xml:space="preserve">moderate TAC constraints can improve catch stability without severely</w:t>
-      </w:r>
-      <w:r>
-        <w:t xml:space="preserve"> </w:t>
-      </w:r>
-      <w:r>
-        <w:t xml:space="preserve">compromising stock status. Overall, the results highlight the</w:t>
-      </w:r>
-      <w:r>
-        <w:t xml:space="preserve"> </w:t>
-      </w:r>
-      <w:r>
-        <w:t xml:space="preserve">stabilizing benefit of delta-TAC constraints, with d15 offering the most</w:t>
-      </w:r>
-      <w:r>
-        <w:t xml:space="preserve"> </w:t>
-      </w:r>
-      <w:r>
-        <w:t xml:space="preserve">consistent balance of catch, stability, and conservation performance.</w:t>
-      </w:r>
-    </w:p>
-    <w:p>
-      <w:pPr>
-        <w:pStyle w:val="BodyText"/>
-      </w:pPr>
-      <w:r>
-        <w:t xml:space="preserve">As an alternative, we show figures that highlight short-term (2025–2027)</w:t>
-      </w:r>
-      <w:r>
-        <w:t xml:space="preserve"> </w:t>
-      </w:r>
-      <w:r>
-        <w:t xml:space="preserve">trade-offs among shortcut MPs based on either different TAC targets</w:t>
-      </w:r>
-      <w:r>
-        <w:t xml:space="preserve"> </w:t>
-      </w:r>
-      <w:r>
-        <w:t xml:space="preserve">(</w:t>
-      </w:r>
-      <w:hyperlink w:anchor="fig-targsTO">
+        <w:t xml:space="preserve">) or different TAC change constraints (</w:t>
+      </w:r>
+      <w:hyperlink w:anchor="fig-deltaTO">
         <w:r>
           <w:rPr>
             <w:rStyle w:val="Hyperlink"/>
@@ -12165,9 +12050,136 @@
         </w:r>
       </w:hyperlink>
       <w:r>
-        <w:t xml:space="preserve">) or different TAC change constraints (</w:t>
+        <w:t xml:space="preserve">).</w:t>
+      </w:r>
+      <w:r>
+        <w:t xml:space="preserve"> </w:t>
+      </w:r>
+      <w:r>
+        <w:t xml:space="preserve">Increasing the TAC target from 85% to 125% of the 2025 TAC results in</w:t>
+      </w:r>
+      <w:r>
+        <w:t xml:space="preserve"> </w:t>
+      </w:r>
+      <w:r>
+        <w:t xml:space="preserve">expected increases in catch, but also in F and IAC(C), with slight</w:t>
+      </w:r>
+      <w:r>
+        <w:t xml:space="preserve"> </w:t>
+      </w:r>
+      <w:r>
+        <w:t xml:space="preserve">declines in spawning SB. All options show negligible P(TAClimit). In</w:t>
+      </w:r>
+      <w:r>
+        <w:t xml:space="preserve"> </w:t>
+      </w:r>
+      <w:r>
+        <w:t xml:space="preserve">contrast, comparing MPs with the same TAC target</w:t>
+      </w:r>
+      <w:r>
+        <w:t xml:space="preserve"> </w:t>
+      </w:r>
+      <w:r>
+        <w:t xml:space="preserve">(2025 level) but different delta-TAC constraints (</w:t>
       </w:r>
       <w:hyperlink w:anchor="fig-deltaTO">
+        <w:r>
+          <w:rPr>
+            <w:rStyle w:val="Hyperlink"/>
+          </w:rPr>
+          <w:t xml:space="preserve">Figure 10</w:t>
+        </w:r>
+      </w:hyperlink>
+      <w:r>
+        <w:t xml:space="preserve">). While</w:t>
+      </w:r>
+      <w:r>
+        <w:t xml:space="preserve"> </w:t>
+      </w:r>
+      <w:r>
+        <w:t xml:space="preserve">d00_1.0 provides slightly higher short-term catch, it exhibits greater</w:t>
+      </w:r>
+      <w:r>
+        <w:t xml:space="preserve"> </w:t>
+      </w:r>
+      <w:r>
+        <w:t xml:space="preserve">catch variability and a marginally higher risk of triggering the TAC</w:t>
+      </w:r>
+      <w:r>
+        <w:t xml:space="preserve"> </w:t>
+      </w:r>
+      <w:r>
+        <w:t xml:space="preserve">limit compared to d15_1.0 and d2515_1.0. These results suggest that in</w:t>
+      </w:r>
+      <w:r>
+        <w:t xml:space="preserve"> </w:t>
+      </w:r>
+      <w:r>
+        <w:t xml:space="preserve">the short term, applying TAC constraints can enhance stability and</w:t>
+      </w:r>
+      <w:r>
+        <w:t xml:space="preserve"> </w:t>
+      </w:r>
+      <w:r>
+        <w:t xml:space="preserve">reduce the risk of severe TAC cuts, albeit in catch—highlighting a</w:t>
+      </w:r>
+      <w:r>
+        <w:t xml:space="preserve"> </w:t>
+      </w:r>
+      <w:r>
+        <w:t xml:space="preserve">management choice between maximizing short-term yield and reducing</w:t>
+      </w:r>
+      <w:r>
+        <w:t xml:space="preserve"> </w:t>
+      </w:r>
+      <w:r>
+        <w:t xml:space="preserve">volatility.</w:t>
+      </w:r>
+    </w:p>
+    <w:p>
+      <w:pPr>
+        <w:pStyle w:val="BodyText"/>
+      </w:pPr>
+      <w:r>
+        <w:t xml:space="preserve">While the general patterns observed in the short-term persist, the</w:t>
+      </w:r>
+      <w:r>
+        <w:t xml:space="preserve"> </w:t>
+      </w:r>
+      <w:r>
+        <w:t xml:space="preserve">medium-term results show reduced separation across MPs in all</w:t>
+      </w:r>
+      <w:r>
+        <w:t xml:space="preserve"> </w:t>
+      </w:r>
+      <w:r>
+        <w:t xml:space="preserve">performance metrics. For instance, in the TAC target comparison (top</w:t>
+      </w:r>
+      <w:r>
+        <w:t xml:space="preserve"> </w:t>
+      </w:r>
+      <w:r>
+        <w:t xml:space="preserve">panel), differences in F, IAC(C), and SB across catch targets</w:t>
+      </w:r>
+      <w:r>
+        <w:t xml:space="preserve"> </w:t>
+      </w:r>
+      <w:r>
+        <w:t xml:space="preserve">narrow considerably. This suggests that the system has begun to</w:t>
+      </w:r>
+      <w:r>
+        <w:t xml:space="preserve"> </w:t>
+      </w:r>
+      <w:r>
+        <w:t xml:space="preserve">stabilize, with stock status and catch performance converging even under</w:t>
+      </w:r>
+      <w:r>
+        <w:t xml:space="preserve"> </w:t>
+      </w:r>
+      <w:r>
+        <w:t xml:space="preserve">different TAC target levels (</w:t>
+      </w:r>
+      <w:hyperlink w:anchor="fig-targsTOmed">
         <w:r>
           <w:rPr>
             <w:rStyle w:val="Hyperlink"/>
@@ -12176,170 +12188,20 @@
         </w:r>
       </w:hyperlink>
       <w:r>
-        <w:t xml:space="preserve">).</w:t>
-      </w:r>
-      <w:r>
-        <w:t xml:space="preserve"> </w:t>
-      </w:r>
-      <w:r>
-        <w:t xml:space="preserve">Increasing the TAC target from 85% to 125% of the 2025 TAC results in</w:t>
-      </w:r>
-      <w:r>
-        <w:t xml:space="preserve"> </w:t>
-      </w:r>
-      <w:r>
-        <w:t xml:space="preserve">expected increases in catch, but also in fishing mortality (F) and</w:t>
-      </w:r>
-      <w:r>
-        <w:t xml:space="preserve"> </w:t>
-      </w:r>
-      <w:r>
-        <w:t xml:space="preserve">interannual catch variability (IAC(C)), with slight declines in spawning</w:t>
-      </w:r>
-      <w:r>
-        <w:t xml:space="preserve"> </w:t>
-      </w:r>
-      <w:r>
-        <w:t xml:space="preserve">biomass (SB). All options show negligible probability of hitting the TAC</w:t>
-      </w:r>
-      <w:r>
-        <w:t xml:space="preserve"> </w:t>
-      </w:r>
-      <w:r>
-        <w:t xml:space="preserve">floor (P(TAClimit)). In contrast, comparing MPs with the same TAC target</w:t>
-      </w:r>
-      <w:r>
-        <w:t xml:space="preserve"> </w:t>
-      </w:r>
-      <w:r>
-        <w:t xml:space="preserve">(2025 level) but different delta-TAC constraints (</w:t>
-      </w:r>
-      <w:hyperlink w:anchor="fig-deltaTO">
-        <w:r>
-          <w:rPr>
-            <w:rStyle w:val="Hyperlink"/>
-          </w:rPr>
-          <w:t xml:space="preserve">Figure 11</w:t>
-        </w:r>
-      </w:hyperlink>
-      <w:r>
-        <w:t xml:space="preserve">). While</w:t>
-      </w:r>
-      <w:r>
-        <w:t xml:space="preserve"> </w:t>
-      </w:r>
-      <w:r>
-        <w:t xml:space="preserve">d00_1.0 provides slightly higher short-term catch, it exhibits greater</w:t>
-      </w:r>
-      <w:r>
-        <w:t xml:space="preserve"> </w:t>
-      </w:r>
-      <w:r>
-        <w:t xml:space="preserve">catch variability and a marginally higher risk of triggering the TAC</w:t>
-      </w:r>
-      <w:r>
-        <w:t xml:space="preserve"> </w:t>
-      </w:r>
-      <w:r>
-        <w:t xml:space="preserve">limit compared to d15_1.0 and d2515_1.0. These results suggest that in</w:t>
-      </w:r>
-      <w:r>
-        <w:t xml:space="preserve"> </w:t>
-      </w:r>
-      <w:r>
-        <w:t xml:space="preserve">the short term, applying TAC constraints can enhance stability and</w:t>
-      </w:r>
-      <w:r>
-        <w:t xml:space="preserve"> </w:t>
-      </w:r>
-      <w:r>
-        <w:t xml:space="preserve">reduce the risk of severe TAC cuts, albeit in catch—highlighting a</w:t>
-      </w:r>
-      <w:r>
-        <w:t xml:space="preserve"> </w:t>
-      </w:r>
-      <w:r>
-        <w:t xml:space="preserve">management choice between maximizing short-term yield and reducing</w:t>
-      </w:r>
-      <w:r>
-        <w:t xml:space="preserve"> </w:t>
-      </w:r>
-      <w:r>
-        <w:t xml:space="preserve">volatility.</w:t>
-      </w:r>
-    </w:p>
-    <w:p>
-      <w:pPr>
-        <w:pStyle w:val="BodyText"/>
-      </w:pPr>
-      <w:r>
-        <w:t xml:space="preserve">While the general patterns observed in the short-term persist, the</w:t>
-      </w:r>
-      <w:r>
-        <w:t xml:space="preserve"> </w:t>
-      </w:r>
-      <w:r>
-        <w:t xml:space="preserve">medium-term results show reduced separation across MPs in all</w:t>
-      </w:r>
-      <w:r>
-        <w:t xml:space="preserve"> </w:t>
-      </w:r>
-      <w:r>
-        <w:t xml:space="preserve">performance metrics. For instance, in the TAC target comparison (top</w:t>
-      </w:r>
-      <w:r>
-        <w:t xml:space="preserve"> </w:t>
-      </w:r>
-      <w:r>
-        <w:t xml:space="preserve">panel), differences in fishing mortality (F), interannual catch</w:t>
-      </w:r>
-      <w:r>
-        <w:t xml:space="preserve"> </w:t>
-      </w:r>
-      <w:r>
-        <w:t xml:space="preserve">variability (IAC(C)), and spawning biomass (SB) across catch targets</w:t>
-      </w:r>
-      <w:r>
-        <w:t xml:space="preserve"> </w:t>
-      </w:r>
-      <w:r>
-        <w:t xml:space="preserve">narrow considerably. This suggests that the system has begun to</w:t>
-      </w:r>
-      <w:r>
-        <w:t xml:space="preserve"> </w:t>
-      </w:r>
-      <w:r>
-        <w:t xml:space="preserve">stabilize, with stock status and catch performance converging even under</w:t>
-      </w:r>
-      <w:r>
-        <w:t xml:space="preserve"> </w:t>
-      </w:r>
-      <w:r>
-        <w:t xml:space="preserve">different TAC target levels (</w:t>
-      </w:r>
-      <w:hyperlink w:anchor="fig-targsTOmed">
+        <w:t xml:space="preserve">). Similarly, in the</w:t>
+      </w:r>
+      <w:r>
+        <w:t xml:space="preserve"> </w:t>
+      </w:r>
+      <w:r>
+        <w:t xml:space="preserve">delta-TAC constraint comparison (</w:t>
+      </w:r>
+      <w:hyperlink w:anchor="fig-deltaTOmed">
         <w:r>
           <w:rPr>
             <w:rStyle w:val="Hyperlink"/>
           </w:rPr>
           <w:t xml:space="preserve">Figure 12</w:t>
-        </w:r>
-      </w:hyperlink>
-      <w:r>
-        <w:t xml:space="preserve">). Similarly, in the</w:t>
-      </w:r>
-      <w:r>
-        <w:t xml:space="preserve"> </w:t>
-      </w:r>
-      <w:r>
-        <w:t xml:space="preserve">delta-TAC constraint comparison (</w:t>
-      </w:r>
-      <w:hyperlink w:anchor="fig-deltaTOmed">
-        <w:r>
-          <w:rPr>
-            <w:rStyle w:val="Hyperlink"/>
-          </w:rPr>
-          <w:t xml:space="preserve">Figure 13</w:t>
         </w:r>
       </w:hyperlink>
       <w:r>
@@ -12395,7 +12257,7 @@
       <w:tr>
         <w:tc>
           <w:tcPr/>
-          <w:bookmarkStart w:id="96" w:name="fig-targ_TAC"/>
+          <w:bookmarkStart w:id="95" w:name="fig-targ_TAC"/>
           <w:p>
             <w:pPr>
               <w:pStyle w:val="Compact"/>
@@ -12406,18 +12268,18 @@
                 <wp:inline>
                   <wp:extent cx="5334000" cy="4741333"/>
                   <wp:effectExtent b="0" l="0" r="0" t="0"/>
-                  <wp:docPr descr="" title="" id="94" name="Picture"/>
+                  <wp:docPr descr="" title="" id="93" name="Picture"/>
                   <a:graphic>
                     <a:graphicData uri="http://schemas.openxmlformats.org/drawingml/2006/picture">
                       <pic:pic>
                         <pic:nvPicPr>
-                          <pic:cNvPr descr="images/sc_targ_TAC.png" id="95" name="Picture"/>
+                          <pic:cNvPr descr="images/sc_targ_TAC.png" id="94" name="Picture"/>
                           <pic:cNvPicPr>
                             <a:picLocks noChangeArrowheads="1" noChangeAspect="1"/>
                           </pic:cNvPicPr>
                         </pic:nvPicPr>
                         <pic:blipFill>
-                          <a:blip r:embed="rId93"/>
+                          <a:blip r:embed="rId92"/>
                           <a:stretch>
                             <a:fillRect/>
                           </a:stretch>
@@ -12454,7 +12316,7 @@
               <w:pStyle w:val="ImageCaption"/>
             </w:pPr>
             <w:r>
-              <w:t xml:space="preserve">Figure 8: Boxplots for shortcut MP with target catches set to different</w:t>
+              <w:t xml:space="preserve">Figure 7: Boxplots for shortcut MP with target catches set to different</w:t>
             </w:r>
             <w:r>
               <w:t xml:space="preserve"> </w:t>
@@ -12469,7 +12331,7 @@
               <w:t xml:space="preserve">million t).</w:t>
             </w:r>
           </w:p>
-          <w:bookmarkEnd w:id="96"/>
+          <w:bookmarkEnd w:id="95"/>
         </w:tc>
       </w:tr>
     </w:tbl>
@@ -12494,7 +12356,7 @@
       <w:tr>
         <w:tc>
           <w:tcPr/>
-          <w:bookmarkStart w:id="100" w:name="fig-deltaTAC"/>
+          <w:bookmarkStart w:id="99" w:name="fig-deltaTAC"/>
           <w:p>
             <w:pPr>
               <w:pStyle w:val="Compact"/>
@@ -12505,18 +12367,18 @@
                 <wp:inline>
                   <wp:extent cx="5334000" cy="4741333"/>
                   <wp:effectExtent b="0" l="0" r="0" t="0"/>
-                  <wp:docPr descr="" title="" id="98" name="Picture"/>
+                  <wp:docPr descr="" title="" id="97" name="Picture"/>
                   <a:graphic>
                     <a:graphicData uri="http://schemas.openxmlformats.org/drawingml/2006/picture">
                       <pic:pic>
                         <pic:nvPicPr>
-                          <pic:cNvPr descr="images/sc_delta_TAC.png" id="99" name="Picture"/>
+                          <pic:cNvPr descr="images/sc_delta_TAC.png" id="98" name="Picture"/>
                           <pic:cNvPicPr>
                             <a:picLocks noChangeArrowheads="1" noChangeAspect="1"/>
                           </pic:cNvPicPr>
                         </pic:nvPicPr>
                         <pic:blipFill>
-                          <a:blip r:embed="rId97"/>
+                          <a:blip r:embed="rId96"/>
                           <a:stretch>
                             <a:fillRect/>
                           </a:stretch>
@@ -12553,7 +12415,7 @@
               <w:pStyle w:val="ImageCaption"/>
             </w:pPr>
             <w:r>
-              <w:t xml:space="preserve">Figure 9: Boxplots for shortcut MP with target catches set to the 2025 TAC</w:t>
+              <w:t xml:space="preserve">Figure 8: Boxplots for shortcut MP with target catches set to the 2025 TAC</w:t>
             </w:r>
             <w:r>
               <w:t xml:space="preserve"> </w:t>
@@ -12568,7 +12430,7 @@
               <w:t xml:space="preserve">changes.</w:t>
             </w:r>
           </w:p>
-          <w:bookmarkEnd w:id="100"/>
+          <w:bookmarkEnd w:id="99"/>
         </w:tc>
       </w:tr>
     </w:tbl>
@@ -12593,7 +12455,7 @@
       <w:tr>
         <w:tc>
           <w:tcPr/>
-          <w:bookmarkStart w:id="104" w:name="fig-targsTO"/>
+          <w:bookmarkStart w:id="103" w:name="fig-targsTO"/>
           <w:p>
             <w:pPr>
               <w:pStyle w:val="Compact"/>
@@ -12604,18 +12466,18 @@
                 <wp:inline>
                   <wp:extent cx="5334000" cy="2667000"/>
                   <wp:effectExtent b="0" l="0" r="0" t="0"/>
-                  <wp:docPr descr="" title="" id="102" name="Picture"/>
+                  <wp:docPr descr="" title="" id="101" name="Picture"/>
                   <a:graphic>
                     <a:graphicData uri="http://schemas.openxmlformats.org/drawingml/2006/picture">
                       <pic:pic>
                         <pic:nvPicPr>
-                          <pic:cNvPr descr="images/sc_targs_TO.png" id="103" name="Picture"/>
+                          <pic:cNvPr descr="images/sc_targs_TO.png" id="102" name="Picture"/>
                           <pic:cNvPicPr>
                             <a:picLocks noChangeArrowheads="1" noChangeAspect="1"/>
                           </pic:cNvPicPr>
                         </pic:nvPicPr>
                         <pic:blipFill>
-                          <a:blip r:embed="rId101"/>
+                          <a:blip r:embed="rId100"/>
                           <a:stretch>
                             <a:fillRect/>
                           </a:stretch>
@@ -12652,7 +12514,7 @@
               <w:pStyle w:val="ImageCaption"/>
             </w:pPr>
             <w:r>
-              <w:t xml:space="preserve">Figure 10: “Trade-off plots for short term results from the shortcut method and</w:t>
+              <w:t xml:space="preserve">Figure 9: “Trade-off plots for short term results from the shortcut method and</w:t>
             </w:r>
             <w:r>
               <w:t xml:space="preserve"> </w:t>
@@ -12667,7 +12529,7 @@
               <w:t xml:space="preserve">t).</w:t>
             </w:r>
           </w:p>
-          <w:bookmarkEnd w:id="104"/>
+          <w:bookmarkEnd w:id="103"/>
         </w:tc>
       </w:tr>
     </w:tbl>
@@ -12692,7 +12554,7 @@
       <w:tr>
         <w:tc>
           <w:tcPr/>
-          <w:bookmarkStart w:id="108" w:name="fig-deltaTO"/>
+          <w:bookmarkStart w:id="107" w:name="fig-deltaTO"/>
           <w:p>
             <w:pPr>
               <w:pStyle w:val="Compact"/>
@@ -12703,18 +12565,18 @@
                 <wp:inline>
                   <wp:extent cx="5334000" cy="2667000"/>
                   <wp:effectExtent b="0" l="0" r="0" t="0"/>
-                  <wp:docPr descr="" title="" id="106" name="Picture"/>
+                  <wp:docPr descr="" title="" id="105" name="Picture"/>
                   <a:graphic>
                     <a:graphicData uri="http://schemas.openxmlformats.org/drawingml/2006/picture">
                       <pic:pic>
                         <pic:nvPicPr>
-                          <pic:cNvPr descr="images/sc_delta_TO.png" id="107" name="Picture"/>
+                          <pic:cNvPr descr="images/sc_delta_TO.png" id="106" name="Picture"/>
                           <pic:cNvPicPr>
                             <a:picLocks noChangeArrowheads="1" noChangeAspect="1"/>
                           </pic:cNvPicPr>
                         </pic:nvPicPr>
                         <pic:blipFill>
-                          <a:blip r:embed="rId105"/>
+                          <a:blip r:embed="rId104"/>
                           <a:stretch>
                             <a:fillRect/>
                           </a:stretch>
@@ -12751,7 +12613,7 @@
               <w:pStyle w:val="ImageCaption"/>
             </w:pPr>
             <w:r>
-              <w:t xml:space="preserve">Figure 11: “Trade-off plots for short term results from the shortcut method and</w:t>
+              <w:t xml:space="preserve">Figure 10: “Trade-off plots for short term results from the shortcut method and</w:t>
             </w:r>
             <w:r>
               <w:t xml:space="preserve"> </w:t>
@@ -12766,7 +12628,7 @@
               <w:t xml:space="preserve">changes).</w:t>
             </w:r>
           </w:p>
-          <w:bookmarkEnd w:id="108"/>
+          <w:bookmarkEnd w:id="107"/>
         </w:tc>
       </w:tr>
     </w:tbl>
@@ -12791,7 +12653,7 @@
       <w:tr>
         <w:tc>
           <w:tcPr/>
-          <w:bookmarkStart w:id="112" w:name="fig-targsTOmed"/>
+          <w:bookmarkStart w:id="111" w:name="fig-targsTOmed"/>
           <w:p>
             <w:pPr>
               <w:pStyle w:val="Compact"/>
@@ -12802,18 +12664,18 @@
                 <wp:inline>
                   <wp:extent cx="5334000" cy="2667000"/>
                   <wp:effectExtent b="0" l="0" r="0" t="0"/>
-                  <wp:docPr descr="" title="" id="110" name="Picture"/>
+                  <wp:docPr descr="" title="" id="109" name="Picture"/>
                   <a:graphic>
                     <a:graphicData uri="http://schemas.openxmlformats.org/drawingml/2006/picture">
                       <pic:pic>
                         <pic:nvPicPr>
-                          <pic:cNvPr descr="images/sc_targs_TO_med.png" id="111" name="Picture"/>
+                          <pic:cNvPr descr="images/sc_targs_TO_med.png" id="110" name="Picture"/>
                           <pic:cNvPicPr>
                             <a:picLocks noChangeArrowheads="1" noChangeAspect="1"/>
                           </pic:cNvPicPr>
                         </pic:nvPicPr>
                         <pic:blipFill>
-                          <a:blip r:embed="rId109"/>
+                          <a:blip r:embed="rId108"/>
                           <a:stretch>
                             <a:fillRect/>
                           </a:stretch>
@@ -12850,7 +12712,7 @@
               <w:pStyle w:val="ImageCaption"/>
             </w:pPr>
             <w:r>
-              <w:t xml:space="preserve">Figure 12: “Trade-off plots for medium term results from the shortcut method and</w:t>
+              <w:t xml:space="preserve">Figure 11: “Trade-off plots for medium term results from the shortcut method and</w:t>
             </w:r>
             <w:r>
               <w:t xml:space="preserve"> </w:t>
@@ -12865,7 +12727,7 @@
               <w:t xml:space="preserve">t).</w:t>
             </w:r>
           </w:p>
-          <w:bookmarkEnd w:id="112"/>
+          <w:bookmarkEnd w:id="111"/>
         </w:tc>
       </w:tr>
     </w:tbl>
@@ -12890,7 +12752,7 @@
       <w:tr>
         <w:tc>
           <w:tcPr/>
-          <w:bookmarkStart w:id="116" w:name="fig-deltaTOmed"/>
+          <w:bookmarkStart w:id="115" w:name="fig-deltaTOmed"/>
           <w:p>
             <w:pPr>
               <w:pStyle w:val="Compact"/>
@@ -12901,18 +12763,18 @@
                 <wp:inline>
                   <wp:extent cx="5334000" cy="2667000"/>
                   <wp:effectExtent b="0" l="0" r="0" t="0"/>
-                  <wp:docPr descr="" title="" id="114" name="Picture"/>
+                  <wp:docPr descr="" title="" id="113" name="Picture"/>
                   <a:graphic>
                     <a:graphicData uri="http://schemas.openxmlformats.org/drawingml/2006/picture">
                       <pic:pic>
                         <pic:nvPicPr>
-                          <pic:cNvPr descr="images/sc_delta_TO_med.png" id="115" name="Picture"/>
+                          <pic:cNvPr descr="images/sc_delta_TO_med.png" id="114" name="Picture"/>
                           <pic:cNvPicPr>
                             <a:picLocks noChangeArrowheads="1" noChangeAspect="1"/>
                           </pic:cNvPicPr>
                         </pic:nvPicPr>
                         <pic:blipFill>
-                          <a:blip r:embed="rId113"/>
+                          <a:blip r:embed="rId112"/>
                           <a:stretch>
                             <a:fillRect/>
                           </a:stretch>
@@ -12949,7 +12811,7 @@
               <w:pStyle w:val="ImageCaption"/>
             </w:pPr>
             <w:r>
-              <w:t xml:space="preserve">Figure 13: “Trade-off plots for medium term results from the shortcut method and</w:t>
+              <w:t xml:space="preserve">Figure 12: “Trade-off plots for medium term results from the shortcut method and</w:t>
             </w:r>
             <w:r>
               <w:t xml:space="preserve"> </w:t>
@@ -12964,7 +12826,7 @@
               <w:t xml:space="preserve">changes).</w:t>
             </w:r>
           </w:p>
-          <w:bookmarkEnd w:id="116"/>
+          <w:bookmarkEnd w:id="115"/>
         </w:tc>
       </w:tr>
     </w:tbl>
@@ -15814,8 +15676,8 @@
         <w:t xml:space="preserve">()</w:t>
       </w:r>
     </w:p>
-    <w:bookmarkEnd w:id="117"/>
-    <w:bookmarkStart w:id="126" w:name="sec-alt_shortcut"/>
+    <w:bookmarkEnd w:id="116"/>
+    <w:bookmarkStart w:id="125" w:name="sec-alt_shortcut"/>
     <w:p>
       <w:pPr>
         <w:pStyle w:val="Heading4"/>
@@ -15829,13 +15691,13 @@
         <w:pStyle w:val="FirstParagraph"/>
       </w:pPr>
       <w:r>
-        <w:t xml:space="preserve">The shortcut method is designed to simplify the estimation of a stock assessment process</w:t>
-      </w:r>
-      <w:r>
-        <w:t xml:space="preserve"> </w:t>
-      </w:r>
-      <w:r>
-        <w:t xml:space="preserve">and the results shown in the previous section illustrate how this can be reflected based</w:t>
+        <w:t xml:space="preserve">The shortcut method is designed to simplify the estimation of a stock assessment process.</w:t>
+      </w:r>
+      <w:r>
+        <w:t xml:space="preserve"> </w:t>
+      </w:r>
+      <w:r>
+        <w:t xml:space="preserve">The results shown in the previous section illustrate how this can be reflected based</w:t>
       </w:r>
       <w:r>
         <w:t xml:space="preserve"> </w:t>
@@ -15847,7 +15709,7 @@
         <w:t xml:space="preserve"> </w:t>
       </w:r>
       <w:r>
-        <w:t xml:space="preserve">the</w:t>
+        <w:t xml:space="preserve">the random variability (i.e.,</w:t>
       </w:r>
       <w:r>
         <w:t xml:space="preserve"> </w:t>
@@ -15856,10 +15718,13 @@
         <w:t xml:space="preserve">“noisiness”</w:t>
       </w:r>
       <w:r>
-        <w:t xml:space="preserve"> </w:t>
-      </w:r>
-      <w:r>
-        <w:t xml:space="preserve">is greater and if there is a bias in stock size estimates.</w:t>
+        <w:t xml:space="preserve">) in stock size estimates is greater or</w:t>
+      </w:r>
+      <w:r>
+        <w:t xml:space="preserve"> </w:t>
+      </w:r>
+      <w:r>
+        <w:t xml:space="preserve">if there is a bias in stock size estimates.</w:t>
       </w:r>
     </w:p>
     <w:p>
@@ -15894,6 +15759,26 @@
         <w:t xml:space="preserve">(</w:t>
       </w:r>
       <w:hyperlink w:anchor="fig-sc_alts">
+        <w:r>
+          <w:rPr>
+            <w:rStyle w:val="Hyperlink"/>
+          </w:rPr>
+          <w:t xml:space="preserve">Figure 13</w:t>
+        </w:r>
+      </w:hyperlink>
+      <w:r>
+        <w:t xml:space="preserve">). Similarly, except for the IAC(C), the performance indicators were unaffected by the</w:t>
+      </w:r>
+      <w:r>
+        <w:t xml:space="preserve"> </w:t>
+      </w:r>
+      <w:r>
+        <w:t xml:space="preserve">banking and borrowing (as part of the implementation error specification;</w:t>
+      </w:r>
+      <w:r>
+        <w:t xml:space="preserve"> </w:t>
+      </w:r>
+      <w:hyperlink w:anchor="fig-bank_borrow">
         <w:r>
           <w:rPr>
             <w:rStyle w:val="Hyperlink"/>
@@ -15902,32 +15787,6 @@
         </w:r>
       </w:hyperlink>
       <w:r>
-        <w:t xml:space="preserve">). Similarly, except for the inter-annual catch variability (IAC(C)),</w:t>
-      </w:r>
-      <w:r>
-        <w:t xml:space="preserve"> </w:t>
-      </w:r>
-      <w:r>
-        <w:t xml:space="preserve">the performance indicators were unaffected by the</w:t>
-      </w:r>
-      <w:r>
-        <w:t xml:space="preserve"> </w:t>
-      </w:r>
-      <w:r>
-        <w:t xml:space="preserve">banking and borrow (as part of the implementation error specification;</w:t>
-      </w:r>
-      <w:r>
-        <w:t xml:space="preserve"> </w:t>
-      </w:r>
-      <w:hyperlink w:anchor="fig-bank_borrow">
-        <w:r>
-          <w:rPr>
-            <w:rStyle w:val="Hyperlink"/>
-          </w:rPr>
-          <w:t xml:space="preserve">Figure 15</w:t>
-        </w:r>
-      </w:hyperlink>
-      <w:r>
         <w:t xml:space="preserve">).</w:t>
       </w:r>
       <w:r>
@@ -15940,13 +15799,34 @@
         <w:t xml:space="preserve"> </w:t>
       </w:r>
       <w:r>
-        <w:t xml:space="preserve">TAC tended to lower the inter-annual variability in catch whereas</w:t>
+        <w:t xml:space="preserve">TAC, which involves transferring any unused catch to the following year’s catch limit,</w:t>
+      </w:r>
+      <w:r>
+        <w:t xml:space="preserve"> </w:t>
+      </w:r>
+      <w:r>
+        <w:t xml:space="preserve">tended to lower the inter-annual variability in catch whereas</w:t>
       </w:r>
       <w:r>
         <w:t xml:space="preserve"> </w:t>
       </w:r>
       <w:r>
         <w:t xml:space="preserve">“borrowing”</w:t>
+      </w:r>
+      <w:r>
+        <w:t xml:space="preserve"> </w:t>
+      </w:r>
+      <w:r>
+        <w:t xml:space="preserve">(where the catch in excess</w:t>
+      </w:r>
+      <w:r>
+        <w:t xml:space="preserve"> </w:t>
+      </w:r>
+      <w:r>
+        <w:t xml:space="preserve">of the current year’s limit is deducted from the next year’s limit)</w:t>
+      </w:r>
+      <w:r>
+        <w:t xml:space="preserve"> </w:t>
       </w:r>
       <w:r>
         <w:t xml:space="preserve"> </w:t>
@@ -15960,7 +15840,7 @@
         <w:pStyle w:val="BodyText"/>
       </w:pPr>
       <w:r>
-        <w:t xml:space="preserve">From this we can conclude that while incomplete in the context of a final set of candidate</w:t>
+        <w:t xml:space="preserve">From this we can conclude that, while incomplete in the context of a final set of candidate</w:t>
       </w:r>
       <w:r>
         <w:t xml:space="preserve"> </w:t>
@@ -15988,7 +15868,7 @@
       <w:tr>
         <w:tc>
           <w:tcPr/>
-          <w:bookmarkStart w:id="121" w:name="fig-sc_alts"/>
+          <w:bookmarkStart w:id="120" w:name="fig-sc_alts"/>
           <w:p>
             <w:pPr>
               <w:pStyle w:val="Compact"/>
@@ -15999,18 +15879,18 @@
                 <wp:inline>
                   <wp:extent cx="5334000" cy="4784651"/>
                   <wp:effectExtent b="0" l="0" r="0" t="0"/>
-                  <wp:docPr descr="" title="" id="119" name="Picture"/>
+                  <wp:docPr descr="" title="" id="118" name="Picture"/>
                   <a:graphic>
                     <a:graphicData uri="http://schemas.openxmlformats.org/drawingml/2006/picture">
                       <pic:pic>
                         <pic:nvPicPr>
-                          <pic:cNvPr descr="images/sc_good_med_bad.png" id="120" name="Picture"/>
+                          <pic:cNvPr descr="images/sc_good_med_bad.png" id="119" name="Picture"/>
                           <pic:cNvPicPr>
                             <a:picLocks noChangeArrowheads="1" noChangeAspect="1"/>
                           </pic:cNvPicPr>
                         </pic:nvPicPr>
                         <pic:blipFill>
-                          <a:blip r:embed="rId118"/>
+                          <a:blip r:embed="rId117"/>
                           <a:stretch>
                             <a:fillRect/>
                           </a:stretch>
@@ -16047,7 +15927,7 @@
               <w:pStyle w:val="ImageCaption"/>
             </w:pPr>
             <w:r>
-              <w:t xml:space="preserve">Figure 14:</w:t>
+              <w:t xml:space="preserve">Figure 13:</w:t>
             </w:r>
             <w:r>
               <w:t xml:space="preserve"> </w:t>
@@ -16071,7 +15951,7 @@
               <w:t xml:space="preserve">of the Kobe plot.</w:t>
             </w:r>
           </w:p>
-          <w:bookmarkEnd w:id="121"/>
+          <w:bookmarkEnd w:id="120"/>
         </w:tc>
       </w:tr>
     </w:tbl>
@@ -16096,7 +15976,7 @@
       <w:tr>
         <w:tc>
           <w:tcPr/>
-          <w:bookmarkStart w:id="125" w:name="fig-bank_borrow"/>
+          <w:bookmarkStart w:id="124" w:name="fig-bank_borrow"/>
           <w:p>
             <w:pPr>
               <w:pStyle w:val="Compact"/>
@@ -16107,18 +15987,18 @@
                 <wp:inline>
                   <wp:extent cx="5334000" cy="4671607"/>
                   <wp:effectExtent b="0" l="0" r="0" t="0"/>
-                  <wp:docPr descr="" title="" id="123" name="Picture"/>
+                  <wp:docPr descr="" title="" id="122" name="Picture"/>
                   <a:graphic>
                     <a:graphicData uri="http://schemas.openxmlformats.org/drawingml/2006/picture">
                       <pic:pic>
                         <pic:nvPicPr>
-                          <pic:cNvPr descr="images/bank_borrow.png" id="124" name="Picture"/>
+                          <pic:cNvPr descr="images/bank_borrow.png" id="123" name="Picture"/>
                           <pic:cNvPicPr>
                             <a:picLocks noChangeArrowheads="1" noChangeAspect="1"/>
                           </pic:cNvPicPr>
                         </pic:nvPicPr>
                         <pic:blipFill>
-                          <a:blip r:embed="rId122"/>
+                          <a:blip r:embed="rId121"/>
                           <a:stretch>
                             <a:fillRect/>
                           </a:stretch>
@@ -16155,7 +16035,7 @@
               <w:pStyle w:val="ImageCaption"/>
             </w:pPr>
             <w:r>
-              <w:t xml:space="preserve">Figure 15:</w:t>
+              <w:t xml:space="preserve">Figure 14:</w:t>
             </w:r>
             <w:r>
               <w:t xml:space="preserve"> </w:t>
@@ -16185,13 +16065,24 @@
               <w:t xml:space="preserve">of the Kobe plot.</w:t>
             </w:r>
           </w:p>
-          <w:bookmarkEnd w:id="125"/>
+          <w:bookmarkEnd w:id="124"/>
         </w:tc>
       </w:tr>
     </w:tbl>
+    <w:bookmarkEnd w:id="125"/>
+    <w:bookmarkEnd w:id="126"/>
+    <w:bookmarkStart w:id="127" w:name="summary-1"/>
     <w:p>
       <w:pPr>
-        <w:pStyle w:val="BodyText"/>
+        <w:pStyle w:val="Heading3"/>
+      </w:pPr>
+      <w:r>
+        <w:t xml:space="preserve">Summary</w:t>
+      </w:r>
+    </w:p>
+    <w:p>
+      <w:pPr>
+        <w:pStyle w:val="FirstParagraph"/>
       </w:pPr>
       <w:r>
         <w:t xml:space="preserve">These diagnostics provide visual summaries of CMP performance across</w:t>
@@ -16212,7 +16103,7 @@
         <w:t xml:space="preserve"> </w:t>
       </w:r>
       <w:r>
-        <w:t xml:space="preserve">configured and evaluated in the jmMSE framework. The use of buffered</w:t>
+        <w:t xml:space="preserve">configured and evaluated in the jmMSE framework. The use of a buffered</w:t>
       </w:r>
       <w:r>
         <w:t xml:space="preserve"> </w:t>
@@ -16236,10 +16127,24 @@
         <w:t xml:space="preserve"> </w:t>
       </w:r>
       <w:r>
-        <w:t xml:space="preserve">or integrate OpenMSE for better interoperability.</w:t>
+        <w:t xml:space="preserve">or integrate</w:t>
+      </w:r>
+      <w:r>
+        <w:t xml:space="preserve"> </w:t>
+      </w:r>
+      <w:r>
+        <w:rPr>
+          <w:rStyle w:val="VerbatimChar"/>
+        </w:rPr>
+        <w:t xml:space="preserve">OpenMSE</w:t>
+      </w:r>
+      <w:r>
+        <w:t xml:space="preserve"> </w:t>
+      </w:r>
+      <w:r>
+        <w:t xml:space="preserve">for better interoperability.</w:t>
       </w:r>
     </w:p>
-    <w:bookmarkEnd w:id="126"/>
     <w:bookmarkEnd w:id="127"/>
     <w:bookmarkEnd w:id="128"/>
     <w:bookmarkEnd w:id="129"/>

</xml_diff>

<commit_message>
fixed a section of report
</commit_message>
<xml_diff>
--- a/docs/index.docx
+++ b/docs/index.docx
@@ -3222,7 +3222,7 @@
     <w:bookmarkEnd w:id="38"/>
     <w:bookmarkEnd w:id="39"/>
     <w:bookmarkEnd w:id="40"/>
-    <w:bookmarkStart w:id="47" w:name="Xa4ab2685415677143a40f5645615358aa560b74"/>
+    <w:bookmarkStart w:id="46" w:name="Xa4ab2685415677143a40f5645615358aa560b74"/>
     <w:p>
       <w:pPr>
         <w:pStyle w:val="Heading1"/>
@@ -3519,13 +3519,14 @@
       </w:r>
     </w:p>
     <w:bookmarkEnd w:id="45"/>
-    <w:bookmarkStart w:id="46" w:name="hcr-evaluation"/>
+    <w:bookmarkEnd w:id="46"/>
+    <w:bookmarkStart w:id="55" w:name="summary-of-workshop-outcomes"/>
     <w:p>
       <w:pPr>
-        <w:pStyle w:val="Heading2"/>
-      </w:pPr>
-      <w:r>
-        <w:t xml:space="preserve">HCR Evaluation</w:t>
+        <w:pStyle w:val="Heading1"/>
+      </w:pPr>
+      <w:r>
+        <w:t xml:space="preserve">Summary of Workshop Outcomes</w:t>
       </w:r>
     </w:p>
     <w:p>
@@ -3533,169 +3534,150 @@
         <w:pStyle w:val="FirstParagraph"/>
       </w:pPr>
       <w:r>
-        <w:t xml:space="preserve">HCR evaluation included limitation on year-to-year TAC changes as well as the option to bank / borrow quota from one year to the next. Results showed that ….</w:t>
-      </w:r>
-    </w:p>
-    <w:bookmarkEnd w:id="46"/>
-    <w:bookmarkEnd w:id="47"/>
-    <w:bookmarkStart w:id="56" w:name="summary-of-workshop-outcomes"/>
-    <w:p>
-      <w:pPr>
-        <w:pStyle w:val="Heading1"/>
-      </w:pPr>
-      <w:r>
-        <w:t xml:space="preserve">Summary of Workshop Outcomes</w:t>
+        <w:t xml:space="preserve">The SCW15 workshop provided a venue for progressing the Jack Mackerel</w:t>
+      </w:r>
+      <w:r>
+        <w:t xml:space="preserve"> </w:t>
+      </w:r>
+      <w:r>
+        <w:t xml:space="preserve">MSE work, resolving some technical issues, and evaluating multiple MP</w:t>
+      </w:r>
+      <w:r>
+        <w:t xml:space="preserve"> </w:t>
+      </w:r>
+      <w:r>
+        <w:t xml:space="preserve">configurations. A key outcome was the identification of problems in being</w:t>
+      </w:r>
+      <w:r>
+        <w:t xml:space="preserve"> </w:t>
+      </w:r>
+      <w:r>
+        <w:t xml:space="preserve">able to clearly show how a tested MP would perform in terms of</w:t>
+      </w:r>
+      <w:r>
+        <w:t xml:space="preserve"> </w:t>
+      </w:r>
+      <w:r>
+        <w:t xml:space="preserve">reaction to different signals from the indices, and how this</w:t>
+      </w:r>
+      <w:r>
+        <w:t xml:space="preserve"> </w:t>
+      </w:r>
+      <w:r>
+        <w:t xml:space="preserve">would translate into catch levels. The group noted that the current</w:t>
+      </w:r>
+      <w:r>
+        <w:t xml:space="preserve"> </w:t>
+      </w:r>
+      <w:r>
+        <w:t xml:space="preserve">jmMSE framework was capable of simulating a wide range of MPs, but</w:t>
+      </w:r>
+      <w:r>
+        <w:t xml:space="preserve"> </w:t>
+      </w:r>
+      <w:r>
+        <w:t xml:space="preserve">more work is needed for member scientists to effectively communicate the</w:t>
+      </w:r>
+      <w:r>
+        <w:t xml:space="preserve"> </w:t>
+      </w:r>
+      <w:r>
+        <w:t xml:space="preserve">tradeoffs and applicaitons of these MPs to the Commission.</w:t>
+      </w:r>
+      <w:r>
+        <w:t xml:space="preserve"> </w:t>
+      </w:r>
+      <w:r>
+        <w:t xml:space="preserve">The group noted that these issues can be discussed prior to the SC and</w:t>
+      </w:r>
+      <w:r>
+        <w:t xml:space="preserve"> </w:t>
+      </w:r>
+      <w:r>
+        <w:t xml:space="preserve">some technical communications would be encouraged.</w:t>
+      </w:r>
+      <w:r>
+        <w:t xml:space="preserve"> </w:t>
+      </w:r>
+      <w:r>
+        <w:t xml:space="preserve">These have focussed on narrowing MP options and refining things for presentation</w:t>
+      </w:r>
+      <w:r>
+        <w:t xml:space="preserve"> </w:t>
+      </w:r>
+      <w:r>
+        <w:t xml:space="preserve">to the SC. Depending on this direction, it may</w:t>
+      </w:r>
+      <w:r>
+        <w:t xml:space="preserve"> </w:t>
+      </w:r>
+      <w:r>
+        <w:t xml:space="preserve">mean that an additional in-person meeting should occur after February 2026 and the</w:t>
+      </w:r>
+      <w:r>
+        <w:t xml:space="preserve"> </w:t>
+      </w:r>
+      <w:r>
+        <w:t xml:space="preserve">Commission meeting.</w:t>
       </w:r>
     </w:p>
     <w:p>
       <w:pPr>
-        <w:pStyle w:val="FirstParagraph"/>
-      </w:pPr>
-      <w:r>
-        <w:t xml:space="preserve">The SCW15 workshop provided a venue for progressing the Jack Mackerel</w:t>
-      </w:r>
-      <w:r>
-        <w:t xml:space="preserve"> </w:t>
-      </w:r>
-      <w:r>
-        <w:t xml:space="preserve">MSE work, resolving some technical issues, and evaluating multiple MP</w:t>
-      </w:r>
-      <w:r>
-        <w:t xml:space="preserve"> </w:t>
-      </w:r>
-      <w:r>
-        <w:t xml:space="preserve">configurations. A key outcome was the identification of problems in being</w:t>
-      </w:r>
-      <w:r>
-        <w:t xml:space="preserve"> </w:t>
-      </w:r>
-      <w:r>
-        <w:t xml:space="preserve">able to clearly show how a tested MP would perform in terms of</w:t>
-      </w:r>
-      <w:r>
-        <w:t xml:space="preserve"> </w:t>
-      </w:r>
-      <w:r>
-        <w:t xml:space="preserve">reaction to different signals from the indices, and how this</w:t>
-      </w:r>
-      <w:r>
-        <w:t xml:space="preserve"> </w:t>
-      </w:r>
-      <w:r>
-        <w:t xml:space="preserve">would translate into catch levels. The group noted that the current</w:t>
-      </w:r>
-      <w:r>
-        <w:t xml:space="preserve"> </w:t>
-      </w:r>
-      <w:r>
-        <w:t xml:space="preserve">jmMSE framework was capable of simulating a wide range of MPs, but</w:t>
-      </w:r>
-      <w:r>
-        <w:t xml:space="preserve"> </w:t>
-      </w:r>
-      <w:r>
-        <w:t xml:space="preserve">more work is needed for member scientists to effectively communicate the</w:t>
-      </w:r>
-      <w:r>
-        <w:t xml:space="preserve"> </w:t>
-      </w:r>
-      <w:r>
-        <w:t xml:space="preserve">tradeoffs and applicaitons of these MPs to the Commission.</w:t>
-      </w:r>
-      <w:r>
-        <w:t xml:space="preserve"> </w:t>
-      </w:r>
-      <w:r>
-        <w:t xml:space="preserve">The group noted that these issues can be discussed prior to the SC and</w:t>
-      </w:r>
-      <w:r>
-        <w:t xml:space="preserve"> </w:t>
-      </w:r>
-      <w:r>
-        <w:t xml:space="preserve">some technical communications would be encouraged.</w:t>
-      </w:r>
-      <w:r>
-        <w:t xml:space="preserve"> </w:t>
-      </w:r>
-      <w:r>
-        <w:t xml:space="preserve">These have focussed on narrowing MP options and refining things for presentation</w:t>
-      </w:r>
-      <w:r>
-        <w:t xml:space="preserve"> </w:t>
-      </w:r>
-      <w:r>
-        <w:t xml:space="preserve">to the SC. Depending on this direction, it may</w:t>
-      </w:r>
-      <w:r>
-        <w:t xml:space="preserve"> </w:t>
-      </w:r>
-      <w:r>
-        <w:t xml:space="preserve">mean that an additional in-person meeting should occur after February 2026 and the</w:t>
-      </w:r>
-      <w:r>
-        <w:t xml:space="preserve"> </w:t>
-      </w:r>
-      <w:r>
-        <w:t xml:space="preserve">Commission meeting.</w:t>
+        <w:pStyle w:val="BodyText"/>
+      </w:pPr>
+      <w:r>
+        <w:t xml:space="preserve">Regarding the ability and facility for member scientists to use and</w:t>
+      </w:r>
+      <w:r>
+        <w:t xml:space="preserve"> </w:t>
+      </w:r>
+      <w:r>
+        <w:t xml:space="preserve">evaluate the MSE framework, the group noted that the development of the</w:t>
+      </w:r>
+      <w:r>
+        <w:t xml:space="preserve"> </w:t>
+      </w:r>
+      <w:r>
+        <w:t xml:space="preserve">jmMSE package was exceptionally well done. We found that difficulties</w:t>
+      </w:r>
+      <w:r>
+        <w:t xml:space="preserve"> </w:t>
+      </w:r>
+      <w:r>
+        <w:t xml:space="preserve">inherent to the jack mackerel resource and assessment created unique</w:t>
+      </w:r>
+      <w:r>
+        <w:t xml:space="preserve"> </w:t>
+      </w:r>
+      <w:r>
+        <w:t xml:space="preserve">problems. Specifically, the variable resource distribution, available</w:t>
+      </w:r>
+      <w:r>
+        <w:t xml:space="preserve"> </w:t>
+      </w:r>
+      <w:r>
+        <w:t xml:space="preserve">data, and specifications of projection conditions (e.g., mean body</w:t>
+      </w:r>
+      <w:r>
+        <w:t xml:space="preserve"> </w:t>
+      </w:r>
+      <w:r>
+        <w:t xml:space="preserve">mass-at-age, fishery selectivity at age) complicated how MPs could be</w:t>
+      </w:r>
+      <w:r>
+        <w:t xml:space="preserve"> </w:t>
+      </w:r>
+      <w:r>
+        <w:t xml:space="preserve">evaluated. We noted that such specifications would be problematic for</w:t>
+      </w:r>
+      <w:r>
+        <w:t xml:space="preserve"> </w:t>
+      </w:r>
+      <w:r>
+        <w:t xml:space="preserve">any other MSE framework as well.</w:t>
       </w:r>
     </w:p>
-    <w:p>
-      <w:pPr>
-        <w:pStyle w:val="BodyText"/>
-      </w:pPr>
-      <w:r>
-        <w:t xml:space="preserve">Regarding the ability and facility for member scientists to use and</w:t>
-      </w:r>
-      <w:r>
-        <w:t xml:space="preserve"> </w:t>
-      </w:r>
-      <w:r>
-        <w:t xml:space="preserve">evaluate the MSE framework, the group noted that the development of the</w:t>
-      </w:r>
-      <w:r>
-        <w:t xml:space="preserve"> </w:t>
-      </w:r>
-      <w:r>
-        <w:t xml:space="preserve">jmMSE package was exceptionally well done. We found that difficulties</w:t>
-      </w:r>
-      <w:r>
-        <w:t xml:space="preserve"> </w:t>
-      </w:r>
-      <w:r>
-        <w:t xml:space="preserve">inherent to the jack mackerel resource and assessment created unique</w:t>
-      </w:r>
-      <w:r>
-        <w:t xml:space="preserve"> </w:t>
-      </w:r>
-      <w:r>
-        <w:t xml:space="preserve">problems. Specifically, the variable resource distribution, available</w:t>
-      </w:r>
-      <w:r>
-        <w:t xml:space="preserve"> </w:t>
-      </w:r>
-      <w:r>
-        <w:t xml:space="preserve">data, and specifications of projection conditions (e.g., mean body</w:t>
-      </w:r>
-      <w:r>
-        <w:t xml:space="preserve"> </w:t>
-      </w:r>
-      <w:r>
-        <w:t xml:space="preserve">mass-at-age, fishery selectivity at age) complicated how MPs could be</w:t>
-      </w:r>
-      <w:r>
-        <w:t xml:space="preserve"> </w:t>
-      </w:r>
-      <w:r>
-        <w:t xml:space="preserve">evaluated. We noted that such specifications would be problematic for</w:t>
-      </w:r>
-      <w:r>
-        <w:t xml:space="preserve"> </w:t>
-      </w:r>
-      <w:r>
-        <w:t xml:space="preserve">any other MSE framework as well.</w:t>
-      </w:r>
-    </w:p>
-    <w:bookmarkStart w:id="48" w:name="software-and-technical-recommendations"/>
+    <w:bookmarkStart w:id="47" w:name="software-and-technical-recommendations"/>
     <w:p>
       <w:pPr>
         <w:pStyle w:val="Heading3"/>
@@ -3812,8 +3794,8 @@
         <w:t xml:space="preserve">better reflect their purpose.</w:t>
       </w:r>
     </w:p>
-    <w:bookmarkEnd w:id="48"/>
-    <w:bookmarkStart w:id="49" w:name="Xbfa16bdf844b5eacb5d80b6029cd32153158102"/>
+    <w:bookmarkEnd w:id="47"/>
+    <w:bookmarkStart w:id="48" w:name="Xbfa16bdf844b5eacb5d80b6029cd32153158102"/>
     <w:p>
       <w:pPr>
         <w:pStyle w:val="Heading3"/>
@@ -4090,8 +4072,8 @@
         <w:t xml:space="preserve">Slick MSE results summary.</w:t>
       </w:r>
     </w:p>
-    <w:bookmarkEnd w:id="49"/>
-    <w:bookmarkStart w:id="50" w:name="near-term-tasks"/>
+    <w:bookmarkEnd w:id="48"/>
+    <w:bookmarkStart w:id="49" w:name="near-term-tasks"/>
     <w:p>
       <w:pPr>
         <w:pStyle w:val="Heading3"/>
@@ -5216,8 +5198,8 @@
         <w:t xml:space="preserve">Summary of MPs evaluated during the workshop, including tuning targets and performance metrics.</w:t>
       </w:r>
     </w:p>
-    <w:bookmarkEnd w:id="50"/>
-    <w:bookmarkStart w:id="51" w:name="medium-term-tasks"/>
+    <w:bookmarkEnd w:id="49"/>
+    <w:bookmarkStart w:id="50" w:name="medium-term-tasks"/>
     <w:p>
       <w:pPr>
         <w:pStyle w:val="Heading3"/>
@@ -5389,8 +5371,8 @@
         <w:t xml:space="preserve">years.</w:t>
       </w:r>
     </w:p>
-    <w:bookmarkEnd w:id="51"/>
-    <w:bookmarkStart w:id="55" w:name="further-recommendations-to-consider"/>
+    <w:bookmarkEnd w:id="50"/>
+    <w:bookmarkStart w:id="54" w:name="further-recommendations-to-consider"/>
     <w:p>
       <w:pPr>
         <w:pStyle w:val="Heading2"/>
@@ -5399,7 +5381,7 @@
         <w:t xml:space="preserve">Further recommendations to consider</w:t>
       </w:r>
     </w:p>
-    <w:bookmarkStart w:id="52" w:name="for-the-sc"/>
+    <w:bookmarkStart w:id="51" w:name="for-the-sc"/>
     <w:p>
       <w:pPr>
         <w:pStyle w:val="Heading3"/>
@@ -5459,8 +5441,8 @@
         <w:t xml:space="preserve">work is not yet finalized.</w:t>
       </w:r>
     </w:p>
-    <w:bookmarkEnd w:id="52"/>
-    <w:bookmarkStart w:id="53" w:name="for-members"/>
+    <w:bookmarkEnd w:id="51"/>
+    <w:bookmarkStart w:id="52" w:name="for-members"/>
     <w:p>
       <w:pPr>
         <w:pStyle w:val="Heading3"/>
@@ -5497,8 +5479,8 @@
         <w:t xml:space="preserve">discussions.</w:t>
       </w:r>
     </w:p>
-    <w:bookmarkEnd w:id="53"/>
-    <w:bookmarkStart w:id="54" w:name="for-analyst-iago"/>
+    <w:bookmarkEnd w:id="52"/>
+    <w:bookmarkStart w:id="53" w:name="for-analyst-iago"/>
     <w:p>
       <w:pPr>
         <w:pStyle w:val="Heading3"/>
@@ -5562,10 +5544,10 @@
         <w:t xml:space="preserve">Identify successor strategy after contract ends in 2025.</w:t>
       </w:r>
     </w:p>
+    <w:bookmarkEnd w:id="53"/>
     <w:bookmarkEnd w:id="54"/>
     <w:bookmarkEnd w:id="55"/>
-    <w:bookmarkEnd w:id="56"/>
-    <w:bookmarkStart w:id="72" w:name="references"/>
+    <w:bookmarkStart w:id="71" w:name="references"/>
     <w:p>
       <w:pPr>
         <w:pStyle w:val="Heading1"/>
@@ -5574,8 +5556,8 @@
         <w:t xml:space="preserve">References</w:t>
       </w:r>
     </w:p>
-    <w:bookmarkStart w:id="71" w:name="refs"/>
-    <w:bookmarkStart w:id="58" w:name="ref-slick2024"/>
+    <w:bookmarkStart w:id="70" w:name="refs"/>
+    <w:bookmarkStart w:id="57" w:name="ref-slick2024"/>
     <w:p>
       <w:pPr>
         <w:pStyle w:val="Bibliography"/>
@@ -5610,7 +5592,7 @@
       <w:r>
         <w:t xml:space="preserve"> </w:t>
       </w:r>
-      <w:hyperlink r:id="rId57">
+      <w:hyperlink r:id="rId56">
         <w:r>
           <w:rPr>
             <w:rStyle w:val="Hyperlink"/>
@@ -5622,8 +5604,8 @@
         <w:t xml:space="preserve">.</w:t>
       </w:r>
     </w:p>
-    <w:bookmarkEnd w:id="58"/>
-    <w:bookmarkStart w:id="60" w:name="ref-Carruthers2023"/>
+    <w:bookmarkEnd w:id="57"/>
+    <w:bookmarkStart w:id="59" w:name="ref-Carruthers2023"/>
     <w:p>
       <w:pPr>
         <w:pStyle w:val="Bibliography"/>
@@ -5656,7 +5638,7 @@
       <w:r>
         <w:t xml:space="preserve"> </w:t>
       </w:r>
-      <w:hyperlink r:id="rId59">
+      <w:hyperlink r:id="rId58">
         <w:r>
           <w:rPr>
             <w:rStyle w:val="Hyperlink"/>
@@ -5668,8 +5650,8 @@
         <w:t xml:space="preserve">.</w:t>
       </w:r>
     </w:p>
-    <w:bookmarkEnd w:id="60"/>
-    <w:bookmarkStart w:id="62" w:name="ref-Hillary2023FLR"/>
+    <w:bookmarkEnd w:id="59"/>
+    <w:bookmarkStart w:id="61" w:name="ref-Hillary2023FLR"/>
     <w:p>
       <w:pPr>
         <w:pStyle w:val="Bibliography"/>
@@ -5702,7 +5684,7 @@
       <w:r>
         <w:t xml:space="preserve"> </w:t>
       </w:r>
-      <w:hyperlink r:id="rId61">
+      <w:hyperlink r:id="rId60">
         <w:r>
           <w:rPr>
             <w:rStyle w:val="Hyperlink"/>
@@ -5714,8 +5696,8 @@
         <w:t xml:space="preserve">.</w:t>
       </w:r>
     </w:p>
-    <w:bookmarkEnd w:id="62"/>
-    <w:bookmarkStart w:id="64" w:name="ref-Kell2007FLR"/>
+    <w:bookmarkEnd w:id="61"/>
+    <w:bookmarkStart w:id="63" w:name="ref-Kell2007FLR"/>
     <w:p>
       <w:pPr>
         <w:pStyle w:val="Bibliography"/>
@@ -5748,7 +5730,7 @@
       <w:r>
         <w:t xml:space="preserve"> </w:t>
       </w:r>
-      <w:hyperlink r:id="rId63">
+      <w:hyperlink r:id="rId62">
         <w:r>
           <w:rPr>
             <w:rStyle w:val="Hyperlink"/>
@@ -5760,8 +5742,8 @@
         <w:t xml:space="preserve">.</w:t>
       </w:r>
     </w:p>
-    <w:bookmarkEnd w:id="64"/>
-    <w:bookmarkStart w:id="66" w:name="ref-mseviz2022"/>
+    <w:bookmarkEnd w:id="63"/>
+    <w:bookmarkStart w:id="65" w:name="ref-mseviz2022"/>
     <w:p>
       <w:pPr>
         <w:pStyle w:val="Bibliography"/>
@@ -5796,7 +5778,7 @@
       <w:r>
         <w:t xml:space="preserve"> </w:t>
       </w:r>
-      <w:hyperlink r:id="rId65">
+      <w:hyperlink r:id="rId64">
         <w:r>
           <w:rPr>
             <w:rStyle w:val="Hyperlink"/>
@@ -5810,7 +5792,7 @@
       <w:r>
         <w:t xml:space="preserve"> </w:t>
       </w:r>
-      <w:hyperlink r:id="rId65">
+      <w:hyperlink r:id="rId64">
         <w:r>
           <w:rPr>
             <w:rStyle w:val="Hyperlink"/>
@@ -5822,8 +5804,8 @@
         <w:t xml:space="preserve">.</w:t>
       </w:r>
     </w:p>
-    <w:bookmarkEnd w:id="66"/>
-    <w:bookmarkStart w:id="68" w:name="ref-sprfmo2024annex7"/>
+    <w:bookmarkEnd w:id="65"/>
+    <w:bookmarkStart w:id="67" w:name="ref-sprfmo2024annex7"/>
     <w:p>
       <w:pPr>
         <w:pStyle w:val="Bibliography"/>
@@ -5855,7 +5837,7 @@
       <w:r>
         <w:t xml:space="preserve"> </w:t>
       </w:r>
-      <w:hyperlink r:id="rId67">
+      <w:hyperlink r:id="rId66">
         <w:r>
           <w:rPr>
             <w:rStyle w:val="Hyperlink"/>
@@ -5867,8 +5849,8 @@
         <w:t xml:space="preserve">.</w:t>
       </w:r>
     </w:p>
-    <w:bookmarkEnd w:id="68"/>
-    <w:bookmarkStart w:id="70" w:name="ref-sprfmo2025jmwgmse"/>
+    <w:bookmarkEnd w:id="67"/>
+    <w:bookmarkStart w:id="69" w:name="ref-sprfmo2025jmwgmse"/>
     <w:p>
       <w:pPr>
         <w:pStyle w:val="Bibliography"/>
@@ -5897,7 +5879,7 @@
       <w:r>
         <w:t xml:space="preserve"> </w:t>
       </w:r>
-      <w:hyperlink r:id="rId69">
+      <w:hyperlink r:id="rId68">
         <w:r>
           <w:rPr>
             <w:rStyle w:val="Hyperlink"/>
@@ -5909,10 +5891,10 @@
         <w:t xml:space="preserve">.</w:t>
       </w:r>
     </w:p>
+    <w:bookmarkEnd w:id="69"/>
     <w:bookmarkEnd w:id="70"/>
     <w:bookmarkEnd w:id="71"/>
-    <w:bookmarkEnd w:id="72"/>
-    <w:bookmarkStart w:id="129" w:name="code-examples"/>
+    <w:bookmarkStart w:id="128" w:name="code-examples"/>
     <w:p>
       <w:pPr>
         <w:pStyle w:val="Heading1"/>
@@ -5929,7 +5911,7 @@
         <w:t xml:space="preserve">The following sections document some of the work undertaken by workshop participants during and after the workshop.</w:t>
       </w:r>
     </w:p>
-    <w:bookmarkStart w:id="73" w:name="package-development"/>
+    <w:bookmarkStart w:id="72" w:name="package-development"/>
     <w:p>
       <w:pPr>
         <w:pStyle w:val="Heading2"/>
@@ -6150,8 +6132,8 @@
         <w:t xml:space="preserve">required further investigation and resolution in collaboration with the developer (Iago).</w:t>
       </w:r>
     </w:p>
-    <w:bookmarkEnd w:id="73"/>
-    <w:bookmarkStart w:id="128" w:name="sec-shortcut"/>
+    <w:bookmarkEnd w:id="72"/>
+    <w:bookmarkStart w:id="127" w:name="sec-shortcut"/>
     <w:p>
       <w:pPr>
         <w:pStyle w:val="Heading2"/>
@@ -6264,7 +6246,7 @@
         <w:t xml:space="preserve">specific aspects of the approach.</w:t>
       </w:r>
     </w:p>
-    <w:bookmarkStart w:id="74" w:name="sec-def"/>
+    <w:bookmarkStart w:id="73" w:name="sec-def"/>
     <w:p>
       <w:pPr>
         <w:pStyle w:val="Heading3"/>
@@ -6323,8 +6305,8 @@
         <w:t xml:space="preserve">AR(1) process.</w:t>
       </w:r>
     </w:p>
-    <w:bookmarkEnd w:id="74"/>
-    <w:bookmarkStart w:id="86" w:name="sec-hcr"/>
+    <w:bookmarkEnd w:id="73"/>
+    <w:bookmarkStart w:id="85" w:name="sec-hcr"/>
     <w:p>
       <w:pPr>
         <w:pStyle w:val="Heading3"/>
@@ -6421,7 +6403,7 @@
       <w:tr>
         <w:tc>
           <w:tcPr/>
-          <w:bookmarkStart w:id="78" w:name="fig-tac-proj"/>
+          <w:bookmarkStart w:id="77" w:name="fig-tac-proj"/>
           <w:p>
             <w:pPr>
               <w:pStyle w:val="Compact"/>
@@ -6432,18 +6414,18 @@
                 <wp:inline>
                   <wp:extent cx="5334000" cy="3000375"/>
                   <wp:effectExtent b="0" l="0" r="0" t="0"/>
-                  <wp:docPr descr="" title="" id="76" name="Picture"/>
+                  <wp:docPr descr="" title="" id="75" name="Picture"/>
                   <a:graphic>
                     <a:graphicData uri="http://schemas.openxmlformats.org/drawingml/2006/picture">
                       <pic:pic>
                         <pic:nvPicPr>
-                          <pic:cNvPr descr="images/Projections_Sc_har_Around_TAC2025.png" id="77" name="Picture"/>
+                          <pic:cNvPr descr="images/Projections_Sc_har_Around_TAC2025.png" id="76" name="Picture"/>
                           <pic:cNvPicPr>
                             <a:picLocks noChangeArrowheads="1" noChangeAspect="1"/>
                           </pic:cNvPicPr>
                         </pic:nvPicPr>
                         <pic:blipFill>
-                          <a:blip r:embed="rId75"/>
+                          <a:blip r:embed="rId74"/>
                           <a:stretch>
                             <a:fillRect/>
                           </a:stretch>
@@ -6489,7 +6471,7 @@
               <w:t xml:space="preserve">HCR.</w:t>
             </w:r>
           </w:p>
-          <w:bookmarkEnd w:id="78"/>
+          <w:bookmarkEnd w:id="77"/>
         </w:tc>
       </w:tr>
     </w:tbl>
@@ -6570,7 +6552,7 @@
       <w:tr>
         <w:tc>
           <w:tcPr/>
-          <w:bookmarkStart w:id="82" w:name="fig-targets_lim"/>
+          <w:bookmarkStart w:id="81" w:name="fig-targets_lim"/>
           <w:p>
             <w:pPr>
               <w:pStyle w:val="Compact"/>
@@ -6581,18 +6563,18 @@
                 <wp:inline>
                   <wp:extent cx="5334000" cy="3000375"/>
                   <wp:effectExtent b="0" l="0" r="0" t="0"/>
-                  <wp:docPr descr="" title="" id="80" name="Picture"/>
+                  <wp:docPr descr="" title="" id="79" name="Picture"/>
                   <a:graphic>
                     <a:graphicData uri="http://schemas.openxmlformats.org/drawingml/2006/picture">
                       <pic:pic>
                         <pic:nvPicPr>
-                          <pic:cNvPr descr="images/Projections_Sc_har_Around_TAC2025_lim.png" id="81" name="Picture"/>
+                          <pic:cNvPr descr="images/Projections_Sc_har_Around_TAC2025_lim.png" id="80" name="Picture"/>
                           <pic:cNvPicPr>
                             <a:picLocks noChangeArrowheads="1" noChangeAspect="1"/>
                           </pic:cNvPicPr>
                         </pic:nvPicPr>
                         <pic:blipFill>
-                          <a:blip r:embed="rId79"/>
+                          <a:blip r:embed="rId78"/>
                           <a:stretch>
                             <a:fillRect/>
                           </a:stretch>
@@ -6644,7 +6626,7 @@
               <w:t xml:space="preserve">percent.</w:t>
             </w:r>
           </w:p>
-          <w:bookmarkEnd w:id="82"/>
+          <w:bookmarkEnd w:id="81"/>
         </w:tc>
       </w:tr>
     </w:tbl>
@@ -6657,18 +6639,18 @@
           <wp:inline>
             <wp:extent cx="5334000" cy="3000375"/>
             <wp:effectExtent b="0" l="0" r="0" t="0"/>
-            <wp:docPr descr="Projections for TAC 2025 scenarios using buffer HCR with TAC change limit at 25% (downward) and 15% increases." title="" id="84" name="Picture"/>
+            <wp:docPr descr="Projections for TAC 2025 scenarios using buffer HCR with TAC change limit at 25% (downward) and 15% increases." title="" id="83" name="Picture"/>
             <a:graphic>
               <a:graphicData uri="http://schemas.openxmlformats.org/drawingml/2006/picture">
                 <pic:pic>
                   <pic:nvPicPr>
-                    <pic:cNvPr descr="images/Projections_Sc_har_Around_TAC2025_lim2515.png" id="85" name="Picture"/>
+                    <pic:cNvPr descr="images/Projections_Sc_har_Around_TAC2025_lim2515.png" id="84" name="Picture"/>
                     <pic:cNvPicPr>
                       <a:picLocks noChangeArrowheads="1" noChangeAspect="1"/>
                     </pic:cNvPicPr>
                   </pic:nvPicPr>
                   <pic:blipFill>
-                    <a:blip r:embed="rId83"/>
+                    <a:blip r:embed="rId82"/>
                     <a:stretch>
                       <a:fillRect/>
                     </a:stretch>
@@ -7530,8 +7512,8 @@
         <w:t xml:space="preserve">##--Now with 25% change down, 15% uupper </w:t>
       </w:r>
     </w:p>
-    <w:bookmarkEnd w:id="86"/>
-    <w:bookmarkStart w:id="91" w:name="sec-slick"/>
+    <w:bookmarkEnd w:id="85"/>
+    <w:bookmarkStart w:id="90" w:name="sec-slick"/>
     <w:p>
       <w:pPr>
         <w:pStyle w:val="Heading3"/>
@@ -7707,7 +7689,7 @@
       <w:tr>
         <w:tc>
           <w:tcPr/>
-          <w:bookmarkStart w:id="90" w:name="fig-slick_kobe_time"/>
+          <w:bookmarkStart w:id="89" w:name="fig-slick_kobe_time"/>
           <w:p>
             <w:pPr>
               <w:pStyle w:val="Compact"/>
@@ -7718,18 +7700,18 @@
                 <wp:inline>
                   <wp:extent cx="5334000" cy="2842979"/>
                   <wp:effectExtent b="0" l="0" r="0" t="0"/>
-                  <wp:docPr descr="" title="" id="88" name="Picture"/>
+                  <wp:docPr descr="" title="" id="87" name="Picture"/>
                   <a:graphic>
                     <a:graphicData uri="http://schemas.openxmlformats.org/drawingml/2006/picture">
                       <pic:pic>
                         <pic:nvPicPr>
-                          <pic:cNvPr descr="images/slick_kobe_time.png" id="89" name="Picture"/>
+                          <pic:cNvPr descr="images/slick_kobe_time.png" id="88" name="Picture"/>
                           <pic:cNvPicPr>
                             <a:picLocks noChangeArrowheads="1" noChangeAspect="1"/>
                           </pic:cNvPicPr>
                         </pic:nvPicPr>
                         <pic:blipFill>
-                          <a:blip r:embed="rId87"/>
+                          <a:blip r:embed="rId86"/>
                           <a:stretch>
                             <a:fillRect/>
                           </a:stretch>
@@ -7787,7 +7769,7 @@
               <w:t xml:space="preserve">increase.</w:t>
             </w:r>
           </w:p>
-          <w:bookmarkEnd w:id="90"/>
+          <w:bookmarkEnd w:id="89"/>
         </w:tc>
       </w:tr>
     </w:tbl>
@@ -9446,8 +9428,8 @@
         <w:t xml:space="preserve">)</w:t>
       </w:r>
     </w:p>
-    <w:bookmarkEnd w:id="91"/>
-    <w:bookmarkStart w:id="126" w:name="sec-flr"/>
+    <w:bookmarkEnd w:id="90"/>
+    <w:bookmarkStart w:id="125" w:name="sec-flr"/>
     <w:p>
       <w:pPr>
         <w:pStyle w:val="Heading3"/>
@@ -9456,7 +9438,7 @@
         <w:t xml:space="preserve">Other tools for viewing performance indicators</w:t>
       </w:r>
     </w:p>
-    <w:bookmarkStart w:id="116" w:name="Xc37f4c47a735dc93b51872959f4b47c91fcc388"/>
+    <w:bookmarkStart w:id="115" w:name="Xc37f4c47a735dc93b51872959f4b47c91fcc388"/>
     <w:p>
       <w:pPr>
         <w:pStyle w:val="Heading4"/>
@@ -12257,7 +12239,7 @@
       <w:tr>
         <w:tc>
           <w:tcPr/>
-          <w:bookmarkStart w:id="95" w:name="fig-targ_TAC"/>
+          <w:bookmarkStart w:id="94" w:name="fig-targ_TAC"/>
           <w:p>
             <w:pPr>
               <w:pStyle w:val="Compact"/>
@@ -12268,18 +12250,18 @@
                 <wp:inline>
                   <wp:extent cx="5334000" cy="4741333"/>
                   <wp:effectExtent b="0" l="0" r="0" t="0"/>
-                  <wp:docPr descr="" title="" id="93" name="Picture"/>
+                  <wp:docPr descr="" title="" id="92" name="Picture"/>
                   <a:graphic>
                     <a:graphicData uri="http://schemas.openxmlformats.org/drawingml/2006/picture">
                       <pic:pic>
                         <pic:nvPicPr>
-                          <pic:cNvPr descr="images/sc_targ_TAC.png" id="94" name="Picture"/>
+                          <pic:cNvPr descr="images/sc_targ_TAC.png" id="93" name="Picture"/>
                           <pic:cNvPicPr>
                             <a:picLocks noChangeArrowheads="1" noChangeAspect="1"/>
                           </pic:cNvPicPr>
                         </pic:nvPicPr>
                         <pic:blipFill>
-                          <a:blip r:embed="rId92"/>
+                          <a:blip r:embed="rId91"/>
                           <a:stretch>
                             <a:fillRect/>
                           </a:stretch>
@@ -12331,7 +12313,7 @@
               <w:t xml:space="preserve">million t).</w:t>
             </w:r>
           </w:p>
-          <w:bookmarkEnd w:id="95"/>
+          <w:bookmarkEnd w:id="94"/>
         </w:tc>
       </w:tr>
     </w:tbl>
@@ -12356,7 +12338,7 @@
       <w:tr>
         <w:tc>
           <w:tcPr/>
-          <w:bookmarkStart w:id="99" w:name="fig-deltaTAC"/>
+          <w:bookmarkStart w:id="98" w:name="fig-deltaTAC"/>
           <w:p>
             <w:pPr>
               <w:pStyle w:val="Compact"/>
@@ -12367,18 +12349,18 @@
                 <wp:inline>
                   <wp:extent cx="5334000" cy="4741333"/>
                   <wp:effectExtent b="0" l="0" r="0" t="0"/>
-                  <wp:docPr descr="" title="" id="97" name="Picture"/>
+                  <wp:docPr descr="" title="" id="96" name="Picture"/>
                   <a:graphic>
                     <a:graphicData uri="http://schemas.openxmlformats.org/drawingml/2006/picture">
                       <pic:pic>
                         <pic:nvPicPr>
-                          <pic:cNvPr descr="images/sc_delta_TAC.png" id="98" name="Picture"/>
+                          <pic:cNvPr descr="images/sc_delta_TAC.png" id="97" name="Picture"/>
                           <pic:cNvPicPr>
                             <a:picLocks noChangeArrowheads="1" noChangeAspect="1"/>
                           </pic:cNvPicPr>
                         </pic:nvPicPr>
                         <pic:blipFill>
-                          <a:blip r:embed="rId96"/>
+                          <a:blip r:embed="rId95"/>
                           <a:stretch>
                             <a:fillRect/>
                           </a:stretch>
@@ -12430,7 +12412,7 @@
               <w:t xml:space="preserve">changes.</w:t>
             </w:r>
           </w:p>
-          <w:bookmarkEnd w:id="99"/>
+          <w:bookmarkEnd w:id="98"/>
         </w:tc>
       </w:tr>
     </w:tbl>
@@ -12455,7 +12437,7 @@
       <w:tr>
         <w:tc>
           <w:tcPr/>
-          <w:bookmarkStart w:id="103" w:name="fig-targsTO"/>
+          <w:bookmarkStart w:id="102" w:name="fig-targsTO"/>
           <w:p>
             <w:pPr>
               <w:pStyle w:val="Compact"/>
@@ -12466,18 +12448,18 @@
                 <wp:inline>
                   <wp:extent cx="5334000" cy="2667000"/>
                   <wp:effectExtent b="0" l="0" r="0" t="0"/>
-                  <wp:docPr descr="" title="" id="101" name="Picture"/>
+                  <wp:docPr descr="" title="" id="100" name="Picture"/>
                   <a:graphic>
                     <a:graphicData uri="http://schemas.openxmlformats.org/drawingml/2006/picture">
                       <pic:pic>
                         <pic:nvPicPr>
-                          <pic:cNvPr descr="images/sc_targs_TO.png" id="102" name="Picture"/>
+                          <pic:cNvPr descr="images/sc_targs_TO.png" id="101" name="Picture"/>
                           <pic:cNvPicPr>
                             <a:picLocks noChangeArrowheads="1" noChangeAspect="1"/>
                           </pic:cNvPicPr>
                         </pic:nvPicPr>
                         <pic:blipFill>
-                          <a:blip r:embed="rId100"/>
+                          <a:blip r:embed="rId99"/>
                           <a:stretch>
                             <a:fillRect/>
                           </a:stretch>
@@ -12529,7 +12511,7 @@
               <w:t xml:space="preserve">t).</w:t>
             </w:r>
           </w:p>
-          <w:bookmarkEnd w:id="103"/>
+          <w:bookmarkEnd w:id="102"/>
         </w:tc>
       </w:tr>
     </w:tbl>
@@ -12554,7 +12536,7 @@
       <w:tr>
         <w:tc>
           <w:tcPr/>
-          <w:bookmarkStart w:id="107" w:name="fig-deltaTO"/>
+          <w:bookmarkStart w:id="106" w:name="fig-deltaTO"/>
           <w:p>
             <w:pPr>
               <w:pStyle w:val="Compact"/>
@@ -12565,18 +12547,18 @@
                 <wp:inline>
                   <wp:extent cx="5334000" cy="2667000"/>
                   <wp:effectExtent b="0" l="0" r="0" t="0"/>
-                  <wp:docPr descr="" title="" id="105" name="Picture"/>
+                  <wp:docPr descr="" title="" id="104" name="Picture"/>
                   <a:graphic>
                     <a:graphicData uri="http://schemas.openxmlformats.org/drawingml/2006/picture">
                       <pic:pic>
                         <pic:nvPicPr>
-                          <pic:cNvPr descr="images/sc_delta_TO.png" id="106" name="Picture"/>
+                          <pic:cNvPr descr="images/sc_delta_TO.png" id="105" name="Picture"/>
                           <pic:cNvPicPr>
                             <a:picLocks noChangeArrowheads="1" noChangeAspect="1"/>
                           </pic:cNvPicPr>
                         </pic:nvPicPr>
                         <pic:blipFill>
-                          <a:blip r:embed="rId104"/>
+                          <a:blip r:embed="rId103"/>
                           <a:stretch>
                             <a:fillRect/>
                           </a:stretch>
@@ -12628,7 +12610,7 @@
               <w:t xml:space="preserve">changes).</w:t>
             </w:r>
           </w:p>
-          <w:bookmarkEnd w:id="107"/>
+          <w:bookmarkEnd w:id="106"/>
         </w:tc>
       </w:tr>
     </w:tbl>
@@ -12653,7 +12635,7 @@
       <w:tr>
         <w:tc>
           <w:tcPr/>
-          <w:bookmarkStart w:id="111" w:name="fig-targsTOmed"/>
+          <w:bookmarkStart w:id="110" w:name="fig-targsTOmed"/>
           <w:p>
             <w:pPr>
               <w:pStyle w:val="Compact"/>
@@ -12664,18 +12646,18 @@
                 <wp:inline>
                   <wp:extent cx="5334000" cy="2667000"/>
                   <wp:effectExtent b="0" l="0" r="0" t="0"/>
-                  <wp:docPr descr="" title="" id="109" name="Picture"/>
+                  <wp:docPr descr="" title="" id="108" name="Picture"/>
                   <a:graphic>
                     <a:graphicData uri="http://schemas.openxmlformats.org/drawingml/2006/picture">
                       <pic:pic>
                         <pic:nvPicPr>
-                          <pic:cNvPr descr="images/sc_targs_TO_med.png" id="110" name="Picture"/>
+                          <pic:cNvPr descr="images/sc_targs_TO_med.png" id="109" name="Picture"/>
                           <pic:cNvPicPr>
                             <a:picLocks noChangeArrowheads="1" noChangeAspect="1"/>
                           </pic:cNvPicPr>
                         </pic:nvPicPr>
                         <pic:blipFill>
-                          <a:blip r:embed="rId108"/>
+                          <a:blip r:embed="rId107"/>
                           <a:stretch>
                             <a:fillRect/>
                           </a:stretch>
@@ -12727,7 +12709,7 @@
               <w:t xml:space="preserve">t).</w:t>
             </w:r>
           </w:p>
-          <w:bookmarkEnd w:id="111"/>
+          <w:bookmarkEnd w:id="110"/>
         </w:tc>
       </w:tr>
     </w:tbl>
@@ -12752,7 +12734,7 @@
       <w:tr>
         <w:tc>
           <w:tcPr/>
-          <w:bookmarkStart w:id="115" w:name="fig-deltaTOmed"/>
+          <w:bookmarkStart w:id="114" w:name="fig-deltaTOmed"/>
           <w:p>
             <w:pPr>
               <w:pStyle w:val="Compact"/>
@@ -12763,18 +12745,18 @@
                 <wp:inline>
                   <wp:extent cx="5334000" cy="2667000"/>
                   <wp:effectExtent b="0" l="0" r="0" t="0"/>
-                  <wp:docPr descr="" title="" id="113" name="Picture"/>
+                  <wp:docPr descr="" title="" id="112" name="Picture"/>
                   <a:graphic>
                     <a:graphicData uri="http://schemas.openxmlformats.org/drawingml/2006/picture">
                       <pic:pic>
                         <pic:nvPicPr>
-                          <pic:cNvPr descr="images/sc_delta_TO_med.png" id="114" name="Picture"/>
+                          <pic:cNvPr descr="images/sc_delta_TO_med.png" id="113" name="Picture"/>
                           <pic:cNvPicPr>
                             <a:picLocks noChangeArrowheads="1" noChangeAspect="1"/>
                           </pic:cNvPicPr>
                         </pic:nvPicPr>
                         <pic:blipFill>
-                          <a:blip r:embed="rId112"/>
+                          <a:blip r:embed="rId111"/>
                           <a:stretch>
                             <a:fillRect/>
                           </a:stretch>
@@ -12826,7 +12808,7 @@
               <w:t xml:space="preserve">changes).</w:t>
             </w:r>
           </w:p>
-          <w:bookmarkEnd w:id="115"/>
+          <w:bookmarkEnd w:id="114"/>
         </w:tc>
       </w:tr>
     </w:tbl>
@@ -15676,8 +15658,8 @@
         <w:t xml:space="preserve">()</w:t>
       </w:r>
     </w:p>
-    <w:bookmarkEnd w:id="116"/>
-    <w:bookmarkStart w:id="125" w:name="sec-alt_shortcut"/>
+    <w:bookmarkEnd w:id="115"/>
+    <w:bookmarkStart w:id="124" w:name="sec-alt_shortcut"/>
     <w:p>
       <w:pPr>
         <w:pStyle w:val="Heading4"/>
@@ -15868,7 +15850,7 @@
       <w:tr>
         <w:tc>
           <w:tcPr/>
-          <w:bookmarkStart w:id="120" w:name="fig-sc_alts"/>
+          <w:bookmarkStart w:id="119" w:name="fig-sc_alts"/>
           <w:p>
             <w:pPr>
               <w:pStyle w:val="Compact"/>
@@ -15879,18 +15861,18 @@
                 <wp:inline>
                   <wp:extent cx="5334000" cy="4784651"/>
                   <wp:effectExtent b="0" l="0" r="0" t="0"/>
-                  <wp:docPr descr="" title="" id="118" name="Picture"/>
+                  <wp:docPr descr="" title="" id="117" name="Picture"/>
                   <a:graphic>
                     <a:graphicData uri="http://schemas.openxmlformats.org/drawingml/2006/picture">
                       <pic:pic>
                         <pic:nvPicPr>
-                          <pic:cNvPr descr="images/sc_good_med_bad.png" id="119" name="Picture"/>
+                          <pic:cNvPr descr="images/sc_good_med_bad.png" id="118" name="Picture"/>
                           <pic:cNvPicPr>
                             <a:picLocks noChangeArrowheads="1" noChangeAspect="1"/>
                           </pic:cNvPicPr>
                         </pic:nvPicPr>
                         <pic:blipFill>
-                          <a:blip r:embed="rId117"/>
+                          <a:blip r:embed="rId116"/>
                           <a:stretch>
                             <a:fillRect/>
                           </a:stretch>
@@ -15951,7 +15933,7 @@
               <w:t xml:space="preserve">of the Kobe plot.</w:t>
             </w:r>
           </w:p>
-          <w:bookmarkEnd w:id="120"/>
+          <w:bookmarkEnd w:id="119"/>
         </w:tc>
       </w:tr>
     </w:tbl>
@@ -15976,7 +15958,7 @@
       <w:tr>
         <w:tc>
           <w:tcPr/>
-          <w:bookmarkStart w:id="124" w:name="fig-bank_borrow"/>
+          <w:bookmarkStart w:id="123" w:name="fig-bank_borrow"/>
           <w:p>
             <w:pPr>
               <w:pStyle w:val="Compact"/>
@@ -15987,18 +15969,18 @@
                 <wp:inline>
                   <wp:extent cx="5334000" cy="4671607"/>
                   <wp:effectExtent b="0" l="0" r="0" t="0"/>
-                  <wp:docPr descr="" title="" id="122" name="Picture"/>
+                  <wp:docPr descr="" title="" id="121" name="Picture"/>
                   <a:graphic>
                     <a:graphicData uri="http://schemas.openxmlformats.org/drawingml/2006/picture">
                       <pic:pic>
                         <pic:nvPicPr>
-                          <pic:cNvPr descr="images/bank_borrow.png" id="123" name="Picture"/>
+                          <pic:cNvPr descr="images/bank_borrow.png" id="122" name="Picture"/>
                           <pic:cNvPicPr>
                             <a:picLocks noChangeArrowheads="1" noChangeAspect="1"/>
                           </pic:cNvPicPr>
                         </pic:nvPicPr>
                         <pic:blipFill>
-                          <a:blip r:embed="rId121"/>
+                          <a:blip r:embed="rId120"/>
                           <a:stretch>
                             <a:fillRect/>
                           </a:stretch>
@@ -16065,13 +16047,13 @@
               <w:t xml:space="preserve">of the Kobe plot.</w:t>
             </w:r>
           </w:p>
-          <w:bookmarkEnd w:id="124"/>
+          <w:bookmarkEnd w:id="123"/>
         </w:tc>
       </w:tr>
     </w:tbl>
+    <w:bookmarkEnd w:id="124"/>
     <w:bookmarkEnd w:id="125"/>
-    <w:bookmarkEnd w:id="126"/>
-    <w:bookmarkStart w:id="127" w:name="summary-1"/>
+    <w:bookmarkStart w:id="126" w:name="summary-1"/>
     <w:p>
       <w:pPr>
         <w:pStyle w:val="Heading3"/>
@@ -16145,9 +16127,9 @@
         <w:t xml:space="preserve">for better interoperability.</w:t>
       </w:r>
     </w:p>
+    <w:bookmarkEnd w:id="126"/>
     <w:bookmarkEnd w:id="127"/>
     <w:bookmarkEnd w:id="128"/>
-    <w:bookmarkEnd w:id="129"/>
     <w:sectPr>
       <w:footnotePr>
         <w:numRestart w:val="eachSect"/>

</xml_diff>